<commit_message>
Your changes to the docx file
</commit_message>
<xml_diff>
--- a/Internees_task/Detailed Collaboration Module Requirements Document.docx
+++ b/Internees_task/Detailed Collaboration Module Requirements Document.docx
@@ -1,6 +1,6 @@
 
 <file path=word/document.xml><?xml version="1.0" encoding="utf-8"?>
-<w:document xmlns:wpc="http://schemas.microsoft.com/office/word/2010/wordprocessingCanvas" xmlns:mc="http://schemas.openxmlformats.org/markup-compatibility/2006" xmlns:o="urn:schemas-microsoft-com:office:office" xmlns:r="http://schemas.openxmlformats.org/officeDocument/2006/relationships" xmlns:m="http://schemas.openxmlformats.org/officeDocument/2006/math" xmlns:v="urn:schemas-microsoft-com:vml" xmlns:wp14="http://schemas.microsoft.com/office/word/2010/wordprocessingDrawing" xmlns:wp="http://schemas.openxmlformats.org/drawingml/2006/wordprocessingDrawing" xmlns:w10="urn:schemas-microsoft-com:office:word" xmlns:w="http://schemas.openxmlformats.org/wordprocessingml/2006/main" xmlns:w14="http://schemas.microsoft.com/office/word/2010/wordml" xmlns:wpg="http://schemas.microsoft.com/office/word/2010/wordprocessingGroup" xmlns:wpi="http://schemas.microsoft.com/office/word/2010/wordprocessingInk" xmlns:wne="http://schemas.microsoft.com/office/word/2006/wordml" xmlns:wps="http://schemas.microsoft.com/office/word/2010/wordprocessingShape" mc:Ignorable="w14 wp14">
+<w:document xmlns:wpc="http://schemas.microsoft.com/office/word/2010/wordprocessingCanvas" xmlns:cx="http://schemas.microsoft.com/office/drawing/2014/chartex" xmlns:cx1="http://schemas.microsoft.com/office/drawing/2015/9/8/chartex" xmlns:cx2="http://schemas.microsoft.com/office/drawing/2015/10/21/chartex" xmlns:cx3="http://schemas.microsoft.com/office/drawing/2016/5/9/chartex" xmlns:cx4="http://schemas.microsoft.com/office/drawing/2016/5/10/chartex" xmlns:cx5="http://schemas.microsoft.com/office/drawing/2016/5/11/chartex" xmlns:cx6="http://schemas.microsoft.com/office/drawing/2016/5/12/chartex" xmlns:cx7="http://schemas.microsoft.com/office/drawing/2016/5/13/chartex" xmlns:cx8="http://schemas.microsoft.com/office/drawing/2016/5/14/chartex" xmlns:mc="http://schemas.openxmlformats.org/markup-compatibility/2006" xmlns:aink="http://schemas.microsoft.com/office/drawing/2016/ink" xmlns:am3d="http://schemas.microsoft.com/office/drawing/2017/model3d" xmlns:o="urn:schemas-microsoft-com:office:office" xmlns:oel="http://schemas.microsoft.com/office/2019/extlst" xmlns:r="http://schemas.openxmlformats.org/officeDocument/2006/relationships" xmlns:m="http://schemas.openxmlformats.org/officeDocument/2006/math" xmlns:v="urn:schemas-microsoft-com:vml" xmlns:wp14="http://schemas.microsoft.com/office/word/2010/wordprocessingDrawing" xmlns:wp="http://schemas.openxmlformats.org/drawingml/2006/wordprocessingDrawing" xmlns:w10="urn:schemas-microsoft-com:office:word" xmlns:w="http://schemas.openxmlformats.org/wordprocessingml/2006/main" xmlns:w14="http://schemas.microsoft.com/office/word/2010/wordml" xmlns:w15="http://schemas.microsoft.com/office/word/2012/wordml" xmlns:w16cex="http://schemas.microsoft.com/office/word/2018/wordml/cex" xmlns:w16cid="http://schemas.microsoft.com/office/word/2016/wordml/cid" xmlns:w16="http://schemas.microsoft.com/office/word/2018/wordml" xmlns:w16du="http://schemas.microsoft.com/office/word/2023/wordml/word16du" xmlns:w16sdtdh="http://schemas.microsoft.com/office/word/2020/wordml/sdtdatahash" xmlns:w16sdtfl="http://schemas.microsoft.com/office/word/2024/wordml/sdtformatlock" xmlns:w16se="http://schemas.microsoft.com/office/word/2015/wordml/symex" xmlns:wpg="http://schemas.microsoft.com/office/word/2010/wordprocessingGroup" xmlns:wpi="http://schemas.microsoft.com/office/word/2010/wordprocessingInk" xmlns:wne="http://schemas.microsoft.com/office/word/2006/wordml" xmlns:wps="http://schemas.microsoft.com/office/word/2010/wordprocessingShape" mc:Ignorable="w14 w15 w16se w16cid w16 w16cex w16sdtdh w16sdtfl w16du wp14">
   <w:body>
     <w:p>
       <w:pPr>
@@ -919,25 +919,7 @@
           <w:sz w:val="24"/>
           <w:szCs w:val="24"/>
         </w:rPr>
-        <w:t xml:space="preserve"> for JavaScript code </w:t>
-      </w:r>
-      <w:proofErr w:type="spellStart"/>
-      <w:r>
-        <w:rPr>
-          <w:rFonts w:asciiTheme="majorHAnsi" w:eastAsia="Times New Roman" w:hAnsiTheme="majorHAnsi" w:cs="Times New Roman"/>
-          <w:sz w:val="24"/>
-          <w:szCs w:val="24"/>
-        </w:rPr>
-        <w:t>linting</w:t>
-      </w:r>
-      <w:proofErr w:type="spellEnd"/>
-      <w:r>
-        <w:rPr>
-          <w:rFonts w:asciiTheme="majorHAnsi" w:eastAsia="Times New Roman" w:hAnsiTheme="majorHAnsi" w:cs="Times New Roman"/>
-          <w:sz w:val="24"/>
-          <w:szCs w:val="24"/>
-        </w:rPr>
-        <w:t>.</w:t>
+        <w:t xml:space="preserve"> for JavaScript code linting.</w:t>
       </w:r>
     </w:p>
     <w:p>
@@ -1150,6 +1132,7 @@
           <w:sz w:val="24"/>
           <w:szCs w:val="24"/>
         </w:rPr>
+        <w:lastRenderedPageBreak/>
         <w:t>Allocate dedicated time for learning and experimentation with new technologies or frameworks that may be beneficial for the project.</w:t>
       </w:r>
     </w:p>
@@ -1435,25 +1418,7 @@
           <w:sz w:val="24"/>
           <w:szCs w:val="24"/>
         </w:rPr>
-        <w:t xml:space="preserve">Perform cross-browser testing to ensure compatibility with major browsers (Chrome, Firefox, Safari, </w:t>
-      </w:r>
-      <w:proofErr w:type="gramStart"/>
-      <w:r>
-        <w:rPr>
-          <w:rFonts w:asciiTheme="majorHAnsi" w:eastAsia="Times New Roman" w:hAnsiTheme="majorHAnsi" w:cs="Times New Roman"/>
-          <w:sz w:val="24"/>
-          <w:szCs w:val="24"/>
-        </w:rPr>
-        <w:t>Edge</w:t>
-      </w:r>
-      <w:proofErr w:type="gramEnd"/>
-      <w:r>
-        <w:rPr>
-          <w:rFonts w:asciiTheme="majorHAnsi" w:eastAsia="Times New Roman" w:hAnsiTheme="majorHAnsi" w:cs="Times New Roman"/>
-          <w:sz w:val="24"/>
-          <w:szCs w:val="24"/>
-        </w:rPr>
-        <w:t>).</w:t>
+        <w:t>Perform cross-browser testing to ensure compatibility with major browsers (Chrome, Firefox, Safari, Edge).</w:t>
       </w:r>
     </w:p>
     <w:p>
@@ -1699,6 +1664,7 @@
           <w:sz w:val="24"/>
           <w:szCs w:val="24"/>
         </w:rPr>
+        <w:lastRenderedPageBreak/>
         <w:t>Ensure that all new interfaces and components within the Collaboration Module use this color scheme consistently.</w:t>
       </w:r>
     </w:p>
@@ -1744,25 +1710,7 @@
           <w:sz w:val="24"/>
           <w:szCs w:val="24"/>
         </w:rPr>
-        <w:t>Use the existing font family '</w:t>
-      </w:r>
-      <w:proofErr w:type="spellStart"/>
-      <w:r>
-        <w:rPr>
-          <w:rFonts w:asciiTheme="majorHAnsi" w:eastAsia="Times New Roman" w:hAnsiTheme="majorHAnsi" w:cs="Times New Roman"/>
-          <w:sz w:val="24"/>
-          <w:szCs w:val="24"/>
-        </w:rPr>
-        <w:t>Roboto</w:t>
-      </w:r>
-      <w:proofErr w:type="spellEnd"/>
-      <w:r>
-        <w:rPr>
-          <w:rFonts w:asciiTheme="majorHAnsi" w:eastAsia="Times New Roman" w:hAnsiTheme="majorHAnsi" w:cs="Times New Roman"/>
-          <w:sz w:val="24"/>
-          <w:szCs w:val="24"/>
-        </w:rPr>
-        <w:t>' for all text elements to maintain consistency with the rest of the system.</w:t>
+        <w:t>Use the existing font family 'Roboto' for all text elements to maintain consistency with the rest of the system.</w:t>
       </w:r>
     </w:p>
     <w:p>
@@ -2321,6 +2269,7 @@
           <w:sz w:val="24"/>
           <w:szCs w:val="24"/>
         </w:rPr>
+        <w:lastRenderedPageBreak/>
         <w:t>Requirement:</w:t>
       </w:r>
       <w:r>
@@ -3182,6 +3131,7 @@
           <w:sz w:val="24"/>
           <w:szCs w:val="24"/>
         </w:rPr>
+        <w:lastRenderedPageBreak/>
         <w:t>3.2.2 Manage Forums</w:t>
       </w:r>
     </w:p>
@@ -4137,6 +4087,7 @@
           <w:sz w:val="24"/>
           <w:szCs w:val="24"/>
         </w:rPr>
+        <w:lastRenderedPageBreak/>
         <w:t>Provide templates for common project types to speed up the creation process</w:t>
       </w:r>
     </w:p>
@@ -4346,25 +4297,7 @@
           <w:sz w:val="24"/>
           <w:szCs w:val="24"/>
         </w:rPr>
-        <w:t xml:space="preserve">Implement a </w:t>
-      </w:r>
-      <w:proofErr w:type="spellStart"/>
-      <w:r>
-        <w:rPr>
-          <w:rFonts w:asciiTheme="majorHAnsi" w:eastAsia="Times New Roman" w:hAnsiTheme="majorHAnsi" w:cs="Times New Roman"/>
-          <w:sz w:val="24"/>
-          <w:szCs w:val="24"/>
-        </w:rPr>
-        <w:t>Kanban</w:t>
-      </w:r>
-      <w:proofErr w:type="spellEnd"/>
-      <w:r>
-        <w:rPr>
-          <w:rFonts w:asciiTheme="majorHAnsi" w:eastAsia="Times New Roman" w:hAnsiTheme="majorHAnsi" w:cs="Times New Roman"/>
-          <w:sz w:val="24"/>
-          <w:szCs w:val="24"/>
-        </w:rPr>
-        <w:t xml:space="preserve"> board for visual task management</w:t>
+        <w:t>Implement a Kanban board for visual task management</w:t>
       </w:r>
     </w:p>
     <w:p>
@@ -4687,25 +4620,7 @@
           <w:sz w:val="24"/>
           <w:szCs w:val="24"/>
         </w:rPr>
-        <w:t xml:space="preserve">) for the </w:t>
-      </w:r>
-      <w:proofErr w:type="spellStart"/>
-      <w:r>
-        <w:rPr>
-          <w:rFonts w:asciiTheme="majorHAnsi" w:eastAsia="Times New Roman" w:hAnsiTheme="majorHAnsi" w:cs="Times New Roman"/>
-          <w:sz w:val="24"/>
-          <w:szCs w:val="24"/>
-        </w:rPr>
-        <w:t>Kanban</w:t>
-      </w:r>
-      <w:proofErr w:type="spellEnd"/>
-      <w:r>
-        <w:rPr>
-          <w:rFonts w:asciiTheme="majorHAnsi" w:eastAsia="Times New Roman" w:hAnsiTheme="majorHAnsi" w:cs="Times New Roman"/>
-          <w:sz w:val="24"/>
-          <w:szCs w:val="24"/>
-        </w:rPr>
-        <w:t xml:space="preserve"> board</w:t>
+        <w:t>) for the Kanban board</w:t>
       </w:r>
     </w:p>
     <w:p>
@@ -5076,6 +4991,7 @@
           <w:sz w:val="24"/>
           <w:szCs w:val="24"/>
         </w:rPr>
+        <w:lastRenderedPageBreak/>
         <w:t>Implementation Notes:</w:t>
       </w:r>
     </w:p>
@@ -5867,6 +5783,7 @@
           <w:sz w:val="24"/>
           <w:szCs w:val="24"/>
         </w:rPr>
+        <w:lastRenderedPageBreak/>
         <w:t>Requirement:</w:t>
       </w:r>
       <w:r>
@@ -6361,25 +6278,7 @@
           <w:sz w:val="24"/>
           <w:szCs w:val="24"/>
         </w:rPr>
-        <w:t xml:space="preserve">Rich Media: Support </w:t>
-      </w:r>
-      <w:proofErr w:type="spellStart"/>
-      <w:r>
-        <w:rPr>
-          <w:rFonts w:asciiTheme="majorHAnsi" w:eastAsia="Times New Roman" w:hAnsiTheme="majorHAnsi" w:cs="Times New Roman"/>
-          <w:sz w:val="24"/>
-          <w:szCs w:val="24"/>
-        </w:rPr>
-        <w:t>emojis</w:t>
-      </w:r>
-      <w:proofErr w:type="spellEnd"/>
-      <w:r>
-        <w:rPr>
-          <w:rFonts w:asciiTheme="majorHAnsi" w:eastAsia="Times New Roman" w:hAnsiTheme="majorHAnsi" w:cs="Times New Roman"/>
-          <w:sz w:val="24"/>
-          <w:szCs w:val="24"/>
-        </w:rPr>
-        <w:t>, GIFs, and inline media previews</w:t>
+        <w:t>Rich Media: Support emojis, GIFs, and inline media previews</w:t>
       </w:r>
     </w:p>
     <w:p>
@@ -6667,6 +6566,7 @@
           <w:sz w:val="24"/>
           <w:szCs w:val="24"/>
         </w:rPr>
+        <w:lastRenderedPageBreak/>
         <w:t>Use consistent API patterns and data structures</w:t>
       </w:r>
     </w:p>
@@ -7023,25 +6923,7 @@
           <w:sz w:val="24"/>
           <w:szCs w:val="24"/>
         </w:rPr>
-        <w:t>Provide a brief demo and documentat</w:t>
-      </w:r>
-      <w:bookmarkStart w:id="0" w:name="_GoBack"/>
-      <w:r>
-        <w:rPr>
-          <w:rFonts w:asciiTheme="majorHAnsi" w:eastAsia="Times New Roman" w:hAnsiTheme="majorHAnsi" w:cs="Times New Roman"/>
-          <w:sz w:val="24"/>
-          <w:szCs w:val="24"/>
-        </w:rPr>
-        <w:t>i</w:t>
-      </w:r>
-      <w:bookmarkEnd w:id="0"/>
-      <w:r>
-        <w:rPr>
-          <w:rFonts w:asciiTheme="majorHAnsi" w:eastAsia="Times New Roman" w:hAnsiTheme="majorHAnsi" w:cs="Times New Roman"/>
-          <w:sz w:val="24"/>
-          <w:szCs w:val="24"/>
-        </w:rPr>
-        <w:t>on for each delivered component</w:t>
+        <w:t>Provide a brief demo and documentation for each delivered component</w:t>
       </w:r>
     </w:p>
     <w:p>
@@ -7179,8 +7061,8 @@
 </file>
 
 <file path=word/numbering.xml><?xml version="1.0" encoding="utf-8"?>
-<w:numbering xmlns:wpc="http://schemas.microsoft.com/office/word/2010/wordprocessingCanvas" xmlns:mc="http://schemas.openxmlformats.org/markup-compatibility/2006" xmlns:o="urn:schemas-microsoft-com:office:office" xmlns:r="http://schemas.openxmlformats.org/officeDocument/2006/relationships" xmlns:m="http://schemas.openxmlformats.org/officeDocument/2006/math" xmlns:v="urn:schemas-microsoft-com:vml" xmlns:wp14="http://schemas.microsoft.com/office/word/2010/wordprocessingDrawing" xmlns:wp="http://schemas.openxmlformats.org/drawingml/2006/wordprocessingDrawing" xmlns:w10="urn:schemas-microsoft-com:office:word" xmlns:w="http://schemas.openxmlformats.org/wordprocessingml/2006/main" xmlns:w14="http://schemas.microsoft.com/office/word/2010/wordml" xmlns:wpg="http://schemas.microsoft.com/office/word/2010/wordprocessingGroup" xmlns:wpi="http://schemas.microsoft.com/office/word/2010/wordprocessingInk" xmlns:wne="http://schemas.microsoft.com/office/word/2006/wordml" xmlns:wps="http://schemas.microsoft.com/office/word/2010/wordprocessingShape" mc:Ignorable="w14 wp14">
-  <w:abstractNum w:abstractNumId="0">
+<w:numbering xmlns:wpc="http://schemas.microsoft.com/office/word/2010/wordprocessingCanvas" xmlns:cx="http://schemas.microsoft.com/office/drawing/2014/chartex" xmlns:cx1="http://schemas.microsoft.com/office/drawing/2015/9/8/chartex" xmlns:cx2="http://schemas.microsoft.com/office/drawing/2015/10/21/chartex" xmlns:cx3="http://schemas.microsoft.com/office/drawing/2016/5/9/chartex" xmlns:cx4="http://schemas.microsoft.com/office/drawing/2016/5/10/chartex" xmlns:cx5="http://schemas.microsoft.com/office/drawing/2016/5/11/chartex" xmlns:cx6="http://schemas.microsoft.com/office/drawing/2016/5/12/chartex" xmlns:cx7="http://schemas.microsoft.com/office/drawing/2016/5/13/chartex" xmlns:cx8="http://schemas.microsoft.com/office/drawing/2016/5/14/chartex" xmlns:mc="http://schemas.openxmlformats.org/markup-compatibility/2006" xmlns:aink="http://schemas.microsoft.com/office/drawing/2016/ink" xmlns:am3d="http://schemas.microsoft.com/office/drawing/2017/model3d" xmlns:o="urn:schemas-microsoft-com:office:office" xmlns:oel="http://schemas.microsoft.com/office/2019/extlst" xmlns:r="http://schemas.openxmlformats.org/officeDocument/2006/relationships" xmlns:m="http://schemas.openxmlformats.org/officeDocument/2006/math" xmlns:v="urn:schemas-microsoft-com:vml" xmlns:wp14="http://schemas.microsoft.com/office/word/2010/wordprocessingDrawing" xmlns:wp="http://schemas.openxmlformats.org/drawingml/2006/wordprocessingDrawing" xmlns:w10="urn:schemas-microsoft-com:office:word" xmlns:w="http://schemas.openxmlformats.org/wordprocessingml/2006/main" xmlns:w14="http://schemas.microsoft.com/office/word/2010/wordml" xmlns:w15="http://schemas.microsoft.com/office/word/2012/wordml" xmlns:w16cex="http://schemas.microsoft.com/office/word/2018/wordml/cex" xmlns:w16cid="http://schemas.microsoft.com/office/word/2016/wordml/cid" xmlns:w16="http://schemas.microsoft.com/office/word/2018/wordml" xmlns:w16du="http://schemas.microsoft.com/office/word/2023/wordml/word16du" xmlns:w16sdtdh="http://schemas.microsoft.com/office/word/2020/wordml/sdtdatahash" xmlns:w16sdtfl="http://schemas.microsoft.com/office/word/2024/wordml/sdtformatlock" xmlns:w16se="http://schemas.microsoft.com/office/word/2015/wordml/symex" xmlns:wpg="http://schemas.microsoft.com/office/word/2010/wordprocessingGroup" xmlns:wpi="http://schemas.microsoft.com/office/word/2010/wordprocessingInk" xmlns:wne="http://schemas.microsoft.com/office/word/2006/wordml" xmlns:wps="http://schemas.microsoft.com/office/word/2010/wordprocessingShape" mc:Ignorable="w14 w15 w16se w16cid w16 w16cex w16sdtdh w16sdtfl w16du wp14">
+  <w:abstractNum w:abstractNumId="0" w15:restartNumberingAfterBreak="0">
     <w:nsid w:val="00986549"/>
     <w:multiLevelType w:val="multilevel"/>
     <w:tmpl w:val="C618293E"/>
@@ -7329,7 +7211,7 @@
       </w:rPr>
     </w:lvl>
   </w:abstractNum>
-  <w:abstractNum w:abstractNumId="1">
+  <w:abstractNum w:abstractNumId="1" w15:restartNumberingAfterBreak="0">
     <w:nsid w:val="0161028E"/>
     <w:multiLevelType w:val="multilevel"/>
     <w:tmpl w:val="829C4320"/>
@@ -7478,7 +7360,7 @@
       </w:rPr>
     </w:lvl>
   </w:abstractNum>
-  <w:abstractNum w:abstractNumId="2">
+  <w:abstractNum w:abstractNumId="2" w15:restartNumberingAfterBreak="0">
     <w:nsid w:val="035450D6"/>
     <w:multiLevelType w:val="multilevel"/>
     <w:tmpl w:val="DE169506"/>
@@ -7627,7 +7509,7 @@
       </w:rPr>
     </w:lvl>
   </w:abstractNum>
-  <w:abstractNum w:abstractNumId="3">
+  <w:abstractNum w:abstractNumId="3" w15:restartNumberingAfterBreak="0">
     <w:nsid w:val="05552BB3"/>
     <w:multiLevelType w:val="multilevel"/>
     <w:tmpl w:val="790E73EE"/>
@@ -7776,7 +7658,7 @@
       </w:rPr>
     </w:lvl>
   </w:abstractNum>
-  <w:abstractNum w:abstractNumId="4">
+  <w:abstractNum w:abstractNumId="4" w15:restartNumberingAfterBreak="0">
     <w:nsid w:val="0570423B"/>
     <w:multiLevelType w:val="multilevel"/>
     <w:tmpl w:val="265AB35E"/>
@@ -7925,7 +7807,7 @@
       </w:rPr>
     </w:lvl>
   </w:abstractNum>
-  <w:abstractNum w:abstractNumId="5">
+  <w:abstractNum w:abstractNumId="5" w15:restartNumberingAfterBreak="0">
     <w:nsid w:val="0CEB327B"/>
     <w:multiLevelType w:val="multilevel"/>
     <w:tmpl w:val="B2608F32"/>
@@ -8074,7 +7956,7 @@
       </w:rPr>
     </w:lvl>
   </w:abstractNum>
-  <w:abstractNum w:abstractNumId="6">
+  <w:abstractNum w:abstractNumId="6" w15:restartNumberingAfterBreak="0">
     <w:nsid w:val="0EE1705C"/>
     <w:multiLevelType w:val="multilevel"/>
     <w:tmpl w:val="AEB8420A"/>
@@ -8223,7 +8105,7 @@
       </w:rPr>
     </w:lvl>
   </w:abstractNum>
-  <w:abstractNum w:abstractNumId="7">
+  <w:abstractNum w:abstractNumId="7" w15:restartNumberingAfterBreak="0">
     <w:nsid w:val="0F4907EB"/>
     <w:multiLevelType w:val="multilevel"/>
     <w:tmpl w:val="F5BCF1CA"/>
@@ -8372,7 +8254,7 @@
       </w:rPr>
     </w:lvl>
   </w:abstractNum>
-  <w:abstractNum w:abstractNumId="8">
+  <w:abstractNum w:abstractNumId="8" w15:restartNumberingAfterBreak="0">
     <w:nsid w:val="11B5095F"/>
     <w:multiLevelType w:val="multilevel"/>
     <w:tmpl w:val="5C660EF4"/>
@@ -8521,7 +8403,7 @@
       </w:rPr>
     </w:lvl>
   </w:abstractNum>
-  <w:abstractNum w:abstractNumId="9">
+  <w:abstractNum w:abstractNumId="9" w15:restartNumberingAfterBreak="0">
     <w:nsid w:val="13F43DFA"/>
     <w:multiLevelType w:val="multilevel"/>
     <w:tmpl w:val="C336A0B0"/>
@@ -8670,7 +8552,7 @@
       </w:rPr>
     </w:lvl>
   </w:abstractNum>
-  <w:abstractNum w:abstractNumId="10">
+  <w:abstractNum w:abstractNumId="10" w15:restartNumberingAfterBreak="0">
     <w:nsid w:val="195D3C4E"/>
     <w:multiLevelType w:val="multilevel"/>
     <w:tmpl w:val="70D87A16"/>
@@ -8819,7 +8701,7 @@
       </w:rPr>
     </w:lvl>
   </w:abstractNum>
-  <w:abstractNum w:abstractNumId="11">
+  <w:abstractNum w:abstractNumId="11" w15:restartNumberingAfterBreak="0">
     <w:nsid w:val="1B0F4441"/>
     <w:multiLevelType w:val="multilevel"/>
     <w:tmpl w:val="8C9CD6B2"/>
@@ -8968,7 +8850,7 @@
       </w:rPr>
     </w:lvl>
   </w:abstractNum>
-  <w:abstractNum w:abstractNumId="12">
+  <w:abstractNum w:abstractNumId="12" w15:restartNumberingAfterBreak="0">
     <w:nsid w:val="1C575CD1"/>
     <w:multiLevelType w:val="multilevel"/>
     <w:tmpl w:val="EDA6ABCC"/>
@@ -9117,7 +8999,7 @@
       </w:rPr>
     </w:lvl>
   </w:abstractNum>
-  <w:abstractNum w:abstractNumId="13">
+  <w:abstractNum w:abstractNumId="13" w15:restartNumberingAfterBreak="0">
     <w:nsid w:val="20627CE1"/>
     <w:multiLevelType w:val="multilevel"/>
     <w:tmpl w:val="3FD642E4"/>
@@ -9266,7 +9148,7 @@
       </w:rPr>
     </w:lvl>
   </w:abstractNum>
-  <w:abstractNum w:abstractNumId="14">
+  <w:abstractNum w:abstractNumId="14" w15:restartNumberingAfterBreak="0">
     <w:nsid w:val="217F3548"/>
     <w:multiLevelType w:val="multilevel"/>
     <w:tmpl w:val="74BCCFBE"/>
@@ -9415,7 +9297,7 @@
       </w:rPr>
     </w:lvl>
   </w:abstractNum>
-  <w:abstractNum w:abstractNumId="15">
+  <w:abstractNum w:abstractNumId="15" w15:restartNumberingAfterBreak="0">
     <w:nsid w:val="23DD1F94"/>
     <w:multiLevelType w:val="multilevel"/>
     <w:tmpl w:val="2BA4838E"/>
@@ -9564,7 +9446,7 @@
       </w:rPr>
     </w:lvl>
   </w:abstractNum>
-  <w:abstractNum w:abstractNumId="16">
+  <w:abstractNum w:abstractNumId="16" w15:restartNumberingAfterBreak="0">
     <w:nsid w:val="27756DE3"/>
     <w:multiLevelType w:val="multilevel"/>
     <w:tmpl w:val="C014422C"/>
@@ -9713,7 +9595,7 @@
       </w:rPr>
     </w:lvl>
   </w:abstractNum>
-  <w:abstractNum w:abstractNumId="17">
+  <w:abstractNum w:abstractNumId="17" w15:restartNumberingAfterBreak="0">
     <w:nsid w:val="291304FD"/>
     <w:multiLevelType w:val="multilevel"/>
     <w:tmpl w:val="090C735E"/>
@@ -9862,7 +9744,7 @@
       </w:rPr>
     </w:lvl>
   </w:abstractNum>
-  <w:abstractNum w:abstractNumId="18">
+  <w:abstractNum w:abstractNumId="18" w15:restartNumberingAfterBreak="0">
     <w:nsid w:val="387945D5"/>
     <w:multiLevelType w:val="multilevel"/>
     <w:tmpl w:val="749AB730"/>
@@ -10011,7 +9893,7 @@
       </w:rPr>
     </w:lvl>
   </w:abstractNum>
-  <w:abstractNum w:abstractNumId="19">
+  <w:abstractNum w:abstractNumId="19" w15:restartNumberingAfterBreak="0">
     <w:nsid w:val="39AF370B"/>
     <w:multiLevelType w:val="multilevel"/>
     <w:tmpl w:val="9D14B212"/>
@@ -10160,7 +10042,7 @@
       </w:rPr>
     </w:lvl>
   </w:abstractNum>
-  <w:abstractNum w:abstractNumId="20">
+  <w:abstractNum w:abstractNumId="20" w15:restartNumberingAfterBreak="0">
     <w:nsid w:val="3D942A7B"/>
     <w:multiLevelType w:val="multilevel"/>
     <w:tmpl w:val="DBC6D3DA"/>
@@ -10309,7 +10191,7 @@
       </w:rPr>
     </w:lvl>
   </w:abstractNum>
-  <w:abstractNum w:abstractNumId="21">
+  <w:abstractNum w:abstractNumId="21" w15:restartNumberingAfterBreak="0">
     <w:nsid w:val="406F3428"/>
     <w:multiLevelType w:val="multilevel"/>
     <w:tmpl w:val="57D2ACBE"/>
@@ -10458,7 +10340,7 @@
       </w:rPr>
     </w:lvl>
   </w:abstractNum>
-  <w:abstractNum w:abstractNumId="22">
+  <w:abstractNum w:abstractNumId="22" w15:restartNumberingAfterBreak="0">
     <w:nsid w:val="412A29E8"/>
     <w:multiLevelType w:val="multilevel"/>
     <w:tmpl w:val="D1A2B97A"/>
@@ -10607,7 +10489,7 @@
       </w:rPr>
     </w:lvl>
   </w:abstractNum>
-  <w:abstractNum w:abstractNumId="23">
+  <w:abstractNum w:abstractNumId="23" w15:restartNumberingAfterBreak="0">
     <w:nsid w:val="487D20C5"/>
     <w:multiLevelType w:val="multilevel"/>
     <w:tmpl w:val="D016925E"/>
@@ -10720,7 +10602,7 @@
       </w:pPr>
     </w:lvl>
   </w:abstractNum>
-  <w:abstractNum w:abstractNumId="24">
+  <w:abstractNum w:abstractNumId="24" w15:restartNumberingAfterBreak="0">
     <w:nsid w:val="4B787DA8"/>
     <w:multiLevelType w:val="multilevel"/>
     <w:tmpl w:val="D65407A2"/>
@@ -10869,7 +10751,7 @@
       </w:rPr>
     </w:lvl>
   </w:abstractNum>
-  <w:abstractNum w:abstractNumId="25">
+  <w:abstractNum w:abstractNumId="25" w15:restartNumberingAfterBreak="0">
     <w:nsid w:val="4C3C6933"/>
     <w:multiLevelType w:val="multilevel"/>
     <w:tmpl w:val="135E656E"/>
@@ -11018,7 +10900,7 @@
       </w:rPr>
     </w:lvl>
   </w:abstractNum>
-  <w:abstractNum w:abstractNumId="26">
+  <w:abstractNum w:abstractNumId="26" w15:restartNumberingAfterBreak="0">
     <w:nsid w:val="4CDA117A"/>
     <w:multiLevelType w:val="multilevel"/>
     <w:tmpl w:val="35C67028"/>
@@ -11167,7 +11049,7 @@
       </w:rPr>
     </w:lvl>
   </w:abstractNum>
-  <w:abstractNum w:abstractNumId="27">
+  <w:abstractNum w:abstractNumId="27" w15:restartNumberingAfterBreak="0">
     <w:nsid w:val="4FA93AB8"/>
     <w:multiLevelType w:val="multilevel"/>
     <w:tmpl w:val="B6347162"/>
@@ -11316,7 +11198,7 @@
       </w:rPr>
     </w:lvl>
   </w:abstractNum>
-  <w:abstractNum w:abstractNumId="28">
+  <w:abstractNum w:abstractNumId="28" w15:restartNumberingAfterBreak="0">
     <w:nsid w:val="511A277F"/>
     <w:multiLevelType w:val="multilevel"/>
     <w:tmpl w:val="B9F68186"/>
@@ -11465,7 +11347,7 @@
       </w:rPr>
     </w:lvl>
   </w:abstractNum>
-  <w:abstractNum w:abstractNumId="29">
+  <w:abstractNum w:abstractNumId="29" w15:restartNumberingAfterBreak="0">
     <w:nsid w:val="568628EC"/>
     <w:multiLevelType w:val="multilevel"/>
     <w:tmpl w:val="3C644DA4"/>
@@ -11614,7 +11496,7 @@
       </w:rPr>
     </w:lvl>
   </w:abstractNum>
-  <w:abstractNum w:abstractNumId="30">
+  <w:abstractNum w:abstractNumId="30" w15:restartNumberingAfterBreak="0">
     <w:nsid w:val="60EA3C31"/>
     <w:multiLevelType w:val="multilevel"/>
     <w:tmpl w:val="D4067344"/>
@@ -11763,7 +11645,7 @@
       </w:rPr>
     </w:lvl>
   </w:abstractNum>
-  <w:abstractNum w:abstractNumId="31">
+  <w:abstractNum w:abstractNumId="31" w15:restartNumberingAfterBreak="0">
     <w:nsid w:val="62FD61B4"/>
     <w:multiLevelType w:val="multilevel"/>
     <w:tmpl w:val="EECEDB66"/>
@@ -11876,7 +11758,7 @@
       </w:pPr>
     </w:lvl>
   </w:abstractNum>
-  <w:abstractNum w:abstractNumId="32">
+  <w:abstractNum w:abstractNumId="32" w15:restartNumberingAfterBreak="0">
     <w:nsid w:val="66714E5A"/>
     <w:multiLevelType w:val="multilevel"/>
     <w:tmpl w:val="4A003EC2"/>
@@ -12025,7 +11907,7 @@
       </w:rPr>
     </w:lvl>
   </w:abstractNum>
-  <w:abstractNum w:abstractNumId="33">
+  <w:abstractNum w:abstractNumId="33" w15:restartNumberingAfterBreak="0">
     <w:nsid w:val="6A812786"/>
     <w:multiLevelType w:val="multilevel"/>
     <w:tmpl w:val="E07EC186"/>
@@ -12174,7 +12056,7 @@
       </w:rPr>
     </w:lvl>
   </w:abstractNum>
-  <w:abstractNum w:abstractNumId="34">
+  <w:abstractNum w:abstractNumId="34" w15:restartNumberingAfterBreak="0">
     <w:nsid w:val="6FC9518A"/>
     <w:multiLevelType w:val="multilevel"/>
     <w:tmpl w:val="C78CFDAA"/>
@@ -12323,7 +12205,7 @@
       </w:rPr>
     </w:lvl>
   </w:abstractNum>
-  <w:abstractNum w:abstractNumId="35">
+  <w:abstractNum w:abstractNumId="35" w15:restartNumberingAfterBreak="0">
     <w:nsid w:val="745A6125"/>
     <w:multiLevelType w:val="multilevel"/>
     <w:tmpl w:val="4C88547A"/>
@@ -12472,7 +12354,7 @@
       </w:rPr>
     </w:lvl>
   </w:abstractNum>
-  <w:abstractNum w:abstractNumId="36">
+  <w:abstractNum w:abstractNumId="36" w15:restartNumberingAfterBreak="0">
     <w:nsid w:val="750B79C1"/>
     <w:multiLevelType w:val="multilevel"/>
     <w:tmpl w:val="59F20866"/>
@@ -12621,7 +12503,7 @@
       </w:rPr>
     </w:lvl>
   </w:abstractNum>
-  <w:abstractNum w:abstractNumId="37">
+  <w:abstractNum w:abstractNumId="37" w15:restartNumberingAfterBreak="0">
     <w:nsid w:val="754B0647"/>
     <w:multiLevelType w:val="multilevel"/>
     <w:tmpl w:val="28580B68"/>
@@ -12770,7 +12652,7 @@
       </w:rPr>
     </w:lvl>
   </w:abstractNum>
-  <w:abstractNum w:abstractNumId="38">
+  <w:abstractNum w:abstractNumId="38" w15:restartNumberingAfterBreak="0">
     <w:nsid w:val="755C1607"/>
     <w:multiLevelType w:val="multilevel"/>
     <w:tmpl w:val="62BEAFA0"/>
@@ -12919,7 +12801,7 @@
       </w:rPr>
     </w:lvl>
   </w:abstractNum>
-  <w:abstractNum w:abstractNumId="39">
+  <w:abstractNum w:abstractNumId="39" w15:restartNumberingAfterBreak="0">
     <w:nsid w:val="759B15B8"/>
     <w:multiLevelType w:val="multilevel"/>
     <w:tmpl w:val="AE94F732"/>
@@ -13068,7 +12950,7 @@
       </w:rPr>
     </w:lvl>
   </w:abstractNum>
-  <w:abstractNum w:abstractNumId="40">
+  <w:abstractNum w:abstractNumId="40" w15:restartNumberingAfterBreak="0">
     <w:nsid w:val="76C37932"/>
     <w:multiLevelType w:val="multilevel"/>
     <w:tmpl w:val="6C80FFFA"/>
@@ -13217,7 +13099,7 @@
       </w:rPr>
     </w:lvl>
   </w:abstractNum>
-  <w:abstractNum w:abstractNumId="41">
+  <w:abstractNum w:abstractNumId="41" w15:restartNumberingAfterBreak="0">
     <w:nsid w:val="7789208C"/>
     <w:multiLevelType w:val="multilevel"/>
     <w:tmpl w:val="C30072C4"/>
@@ -13366,7 +13248,7 @@
       </w:rPr>
     </w:lvl>
   </w:abstractNum>
-  <w:abstractNum w:abstractNumId="42">
+  <w:abstractNum w:abstractNumId="42" w15:restartNumberingAfterBreak="0">
     <w:nsid w:val="7B9F5138"/>
     <w:multiLevelType w:val="multilevel"/>
     <w:tmpl w:val="0F84906C"/>
@@ -13515,140 +13397,140 @@
       </w:rPr>
     </w:lvl>
   </w:abstractNum>
-  <w:num w:numId="1">
+  <w:num w:numId="1" w16cid:durableId="55784992">
     <w:abstractNumId w:val="31"/>
   </w:num>
-  <w:num w:numId="2">
+  <w:num w:numId="2" w16cid:durableId="249705455">
     <w:abstractNumId w:val="23"/>
   </w:num>
-  <w:num w:numId="3">
+  <w:num w:numId="3" w16cid:durableId="2058896277">
     <w:abstractNumId w:val="29"/>
   </w:num>
-  <w:num w:numId="4">
+  <w:num w:numId="4" w16cid:durableId="2141069560">
     <w:abstractNumId w:val="6"/>
   </w:num>
-  <w:num w:numId="5">
+  <w:num w:numId="5" w16cid:durableId="1227838119">
     <w:abstractNumId w:val="36"/>
   </w:num>
-  <w:num w:numId="6">
+  <w:num w:numId="6" w16cid:durableId="2077048127">
     <w:abstractNumId w:val="20"/>
   </w:num>
-  <w:num w:numId="7">
+  <w:num w:numId="7" w16cid:durableId="1694845707">
     <w:abstractNumId w:val="34"/>
   </w:num>
-  <w:num w:numId="8">
+  <w:num w:numId="8" w16cid:durableId="1277832508">
     <w:abstractNumId w:val="40"/>
   </w:num>
-  <w:num w:numId="9">
+  <w:num w:numId="9" w16cid:durableId="306475387">
     <w:abstractNumId w:val="35"/>
   </w:num>
-  <w:num w:numId="10">
+  <w:num w:numId="10" w16cid:durableId="128476086">
     <w:abstractNumId w:val="12"/>
   </w:num>
-  <w:num w:numId="11">
+  <w:num w:numId="11" w16cid:durableId="341053826">
     <w:abstractNumId w:val="10"/>
   </w:num>
-  <w:num w:numId="12">
+  <w:num w:numId="12" w16cid:durableId="1251740640">
     <w:abstractNumId w:val="13"/>
   </w:num>
-  <w:num w:numId="13">
+  <w:num w:numId="13" w16cid:durableId="204874255">
     <w:abstractNumId w:val="25"/>
   </w:num>
-  <w:num w:numId="14">
+  <w:num w:numId="14" w16cid:durableId="1655911056">
     <w:abstractNumId w:val="32"/>
   </w:num>
-  <w:num w:numId="15">
+  <w:num w:numId="15" w16cid:durableId="307130501">
     <w:abstractNumId w:val="9"/>
   </w:num>
-  <w:num w:numId="16">
+  <w:num w:numId="16" w16cid:durableId="52393709">
     <w:abstractNumId w:val="0"/>
   </w:num>
-  <w:num w:numId="17">
+  <w:num w:numId="17" w16cid:durableId="1688016147">
     <w:abstractNumId w:val="28"/>
   </w:num>
-  <w:num w:numId="18">
+  <w:num w:numId="18" w16cid:durableId="1931424824">
     <w:abstractNumId w:val="26"/>
   </w:num>
-  <w:num w:numId="19">
+  <w:num w:numId="19" w16cid:durableId="804081991">
     <w:abstractNumId w:val="4"/>
   </w:num>
-  <w:num w:numId="20">
+  <w:num w:numId="20" w16cid:durableId="1450512168">
     <w:abstractNumId w:val="27"/>
   </w:num>
-  <w:num w:numId="21">
+  <w:num w:numId="21" w16cid:durableId="898638679">
     <w:abstractNumId w:val="16"/>
   </w:num>
-  <w:num w:numId="22">
+  <w:num w:numId="22" w16cid:durableId="123039703">
     <w:abstractNumId w:val="1"/>
   </w:num>
-  <w:num w:numId="23">
+  <w:num w:numId="23" w16cid:durableId="1758281377">
     <w:abstractNumId w:val="22"/>
   </w:num>
-  <w:num w:numId="24">
+  <w:num w:numId="24" w16cid:durableId="1148942068">
     <w:abstractNumId w:val="41"/>
   </w:num>
-  <w:num w:numId="25">
+  <w:num w:numId="25" w16cid:durableId="76638742">
     <w:abstractNumId w:val="15"/>
   </w:num>
-  <w:num w:numId="26">
+  <w:num w:numId="26" w16cid:durableId="891891374">
     <w:abstractNumId w:val="19"/>
   </w:num>
-  <w:num w:numId="27">
+  <w:num w:numId="27" w16cid:durableId="1432239076">
     <w:abstractNumId w:val="38"/>
   </w:num>
-  <w:num w:numId="28">
+  <w:num w:numId="28" w16cid:durableId="264778039">
     <w:abstractNumId w:val="3"/>
   </w:num>
-  <w:num w:numId="29">
+  <w:num w:numId="29" w16cid:durableId="2029942581">
     <w:abstractNumId w:val="37"/>
   </w:num>
-  <w:num w:numId="30">
+  <w:num w:numId="30" w16cid:durableId="282008420">
     <w:abstractNumId w:val="33"/>
   </w:num>
-  <w:num w:numId="31">
+  <w:num w:numId="31" w16cid:durableId="439422627">
     <w:abstractNumId w:val="30"/>
   </w:num>
-  <w:num w:numId="32">
+  <w:num w:numId="32" w16cid:durableId="1674262917">
     <w:abstractNumId w:val="17"/>
   </w:num>
-  <w:num w:numId="33">
+  <w:num w:numId="33" w16cid:durableId="1281110521">
     <w:abstractNumId w:val="21"/>
   </w:num>
-  <w:num w:numId="34">
+  <w:num w:numId="34" w16cid:durableId="1010446180">
     <w:abstractNumId w:val="42"/>
   </w:num>
-  <w:num w:numId="35">
+  <w:num w:numId="35" w16cid:durableId="1691905287">
     <w:abstractNumId w:val="5"/>
   </w:num>
-  <w:num w:numId="36">
+  <w:num w:numId="36" w16cid:durableId="1428430936">
     <w:abstractNumId w:val="7"/>
   </w:num>
-  <w:num w:numId="37">
+  <w:num w:numId="37" w16cid:durableId="1627852417">
     <w:abstractNumId w:val="24"/>
   </w:num>
-  <w:num w:numId="38">
+  <w:num w:numId="38" w16cid:durableId="414740539">
     <w:abstractNumId w:val="11"/>
   </w:num>
-  <w:num w:numId="39">
+  <w:num w:numId="39" w16cid:durableId="374549622">
     <w:abstractNumId w:val="2"/>
   </w:num>
-  <w:num w:numId="40">
+  <w:num w:numId="40" w16cid:durableId="555439102">
     <w:abstractNumId w:val="18"/>
   </w:num>
-  <w:num w:numId="41">
+  <w:num w:numId="41" w16cid:durableId="371655305">
     <w:abstractNumId w:val="14"/>
   </w:num>
-  <w:num w:numId="42">
+  <w:num w:numId="42" w16cid:durableId="1130173482">
     <w:abstractNumId w:val="8"/>
   </w:num>
-  <w:num w:numId="43">
+  <w:num w:numId="43" w16cid:durableId="1732339203">
     <w:abstractNumId w:val="39"/>
   </w:num>
 </w:numbering>
 </file>
 
 <file path=word/styles.xml><?xml version="1.0" encoding="utf-8"?>
-<w:styles xmlns:mc="http://schemas.openxmlformats.org/markup-compatibility/2006" xmlns:r="http://schemas.openxmlformats.org/officeDocument/2006/relationships" xmlns:w="http://schemas.openxmlformats.org/wordprocessingml/2006/main" xmlns:w14="http://schemas.microsoft.com/office/word/2010/wordml" mc:Ignorable="w14">
+<w:styles xmlns:mc="http://schemas.openxmlformats.org/markup-compatibility/2006" xmlns:r="http://schemas.openxmlformats.org/officeDocument/2006/relationships" xmlns:w="http://schemas.openxmlformats.org/wordprocessingml/2006/main" xmlns:w14="http://schemas.microsoft.com/office/word/2010/wordml" xmlns:w15="http://schemas.microsoft.com/office/word/2012/wordml" xmlns:w16cex="http://schemas.microsoft.com/office/word/2018/wordml/cex" xmlns:w16cid="http://schemas.microsoft.com/office/word/2016/wordml/cid" xmlns:w16="http://schemas.microsoft.com/office/word/2018/wordml" xmlns:w16du="http://schemas.microsoft.com/office/word/2023/wordml/word16du" xmlns:w16sdtdh="http://schemas.microsoft.com/office/word/2020/wordml/sdtdatahash" xmlns:w16sdtfl="http://schemas.microsoft.com/office/word/2024/wordml/sdtformatlock" xmlns:w16se="http://schemas.microsoft.com/office/word/2015/wordml/symex" mc:Ignorable="w14 w15 w16se w16cid w16 w16cex w16sdtdh w16sdtfl w16du">
   <w:docDefaults>
     <w:rPrDefault>
       <w:rPr>
@@ -13664,457 +13546,383 @@
       </w:pPr>
     </w:pPrDefault>
   </w:docDefaults>
-  <w:latentStyles w:defLockedState="0" w:defUIPriority="99" w:defSemiHidden="1" w:defUnhideWhenUsed="1" w:defQFormat="0" w:count="267">
-    <w:lsdException w:name="Normal" w:semiHidden="0" w:uiPriority="0" w:unhideWhenUsed="0" w:qFormat="1"/>
-    <w:lsdException w:name="heading 1" w:semiHidden="0" w:uiPriority="9" w:unhideWhenUsed="0" w:qFormat="1"/>
-    <w:lsdException w:name="heading 2" w:uiPriority="9" w:qFormat="1"/>
-    <w:lsdException w:name="heading 3" w:uiPriority="9" w:qFormat="1"/>
-    <w:lsdException w:name="heading 4" w:uiPriority="9" w:qFormat="1"/>
-    <w:lsdException w:name="heading 5" w:uiPriority="9" w:qFormat="1"/>
-    <w:lsdException w:name="heading 6" w:uiPriority="9" w:qFormat="1"/>
-    <w:lsdException w:name="heading 7" w:uiPriority="9" w:qFormat="1"/>
-    <w:lsdException w:name="heading 8" w:uiPriority="9" w:qFormat="1"/>
-    <w:lsdException w:name="heading 9" w:uiPriority="9" w:qFormat="1"/>
-    <w:lsdException w:name="toc 1" w:uiPriority="39"/>
-    <w:lsdException w:name="toc 2" w:uiPriority="39"/>
-    <w:lsdException w:name="toc 3" w:uiPriority="39"/>
-    <w:lsdException w:name="toc 4" w:uiPriority="39"/>
-    <w:lsdException w:name="toc 5" w:uiPriority="39"/>
-    <w:lsdException w:name="toc 6" w:uiPriority="39"/>
-    <w:lsdException w:name="toc 7" w:uiPriority="39"/>
-    <w:lsdException w:name="toc 8" w:uiPriority="39"/>
-    <w:lsdException w:name="toc 9" w:uiPriority="39"/>
-    <w:lsdException w:name="caption" w:uiPriority="35" w:qFormat="1"/>
-    <w:lsdException w:name="Title" w:semiHidden="0" w:uiPriority="10" w:unhideWhenUsed="0" w:qFormat="1"/>
-    <w:lsdException w:name="Default Paragraph Font" w:uiPriority="1"/>
-    <w:lsdException w:name="Subtitle" w:semiHidden="0" w:uiPriority="11" w:unhideWhenUsed="0" w:qFormat="1"/>
-    <w:lsdException w:name="Strong" w:semiHidden="0" w:uiPriority="22" w:unhideWhenUsed="0" w:qFormat="1"/>
-    <w:lsdException w:name="Emphasis" w:semiHidden="0" w:uiPriority="20" w:unhideWhenUsed="0" w:qFormat="1"/>
-    <w:lsdException w:name="Table Grid" w:semiHidden="0" w:uiPriority="59" w:unhideWhenUsed="0"/>
-    <w:lsdException w:name="Placeholder Text" w:unhideWhenUsed="0"/>
-    <w:lsdException w:name="No Spacing" w:semiHidden="0" w:uiPriority="1" w:unhideWhenUsed="0" w:qFormat="1"/>
-    <w:lsdException w:name="Light Shading" w:semiHidden="0" w:uiPriority="60" w:unhideWhenUsed="0"/>
-    <w:lsdException w:name="Light List" w:semiHidden="0" w:uiPriority="61" w:unhideWhenUsed="0"/>
-    <w:lsdException w:name="Light Grid" w:semiHidden="0" w:uiPriority="62" w:unhideWhenUsed="0"/>
-    <w:lsdException w:name="Medium Shading 1" w:semiHidden="0" w:uiPriority="63" w:unhideWhenUsed="0"/>
-    <w:lsdException w:name="Medium Shading 2" w:semiHidden="0" w:uiPriority="64" w:unhideWhenUsed="0"/>
-    <w:lsdException w:name="Medium List 1" w:semiHidden="0" w:uiPriority="65" w:unhideWhenUsed="0"/>
-    <w:lsdException w:name="Medium List 2" w:semiHidden="0" w:uiPriority="66" w:unhideWhenUsed="0"/>
-    <w:lsdException w:name="Medium Grid 1" w:semiHidden="0" w:uiPriority="67" w:unhideWhenUsed="0"/>
-    <w:lsdException w:name="Medium Grid 2" w:semiHidden="0" w:uiPriority="68" w:unhideWhenUsed="0"/>
-    <w:lsdException w:name="Medium Grid 3" w:semiHidden="0" w:uiPriority="69" w:unhideWhenUsed="0"/>
-    <w:lsdException w:name="Dark List" w:semiHidden="0" w:uiPriority="70" w:unhideWhenUsed="0"/>
-    <w:lsdException w:name="Colorful Shading" w:semiHidden="0" w:uiPriority="71" w:unhideWhenUsed="0"/>
-    <w:lsdException w:name="Colorful List" w:semiHidden="0" w:uiPriority="72" w:unhideWhenUsed="0"/>
-    <w:lsdException w:name="Colorful Grid" w:semiHidden="0" w:uiPriority="73" w:unhideWhenUsed="0"/>
-    <w:lsdException w:name="Light Shading Accent 1" w:semiHidden="0" w:uiPriority="60" w:unhideWhenUsed="0"/>
-    <w:lsdException w:name="Light List Accent 1" w:semiHidden="0" w:uiPriority="61" w:unhideWhenUsed="0"/>
-    <w:lsdException w:name="Light Grid Accent 1" w:semiHidden="0" w:uiPriority="62" w:unhideWhenUsed="0"/>
-    <w:lsdException w:name="Medium Shading 1 Accent 1" w:semiHidden="0" w:uiPriority="63" w:unhideWhenUsed="0"/>
-    <w:lsdException w:name="Medium Shading 2 Accent 1" w:semiHidden="0" w:uiPriority="64" w:unhideWhenUsed="0"/>
-    <w:lsdException w:name="Medium List 1 Accent 1" w:semiHidden="0" w:uiPriority="65" w:unhideWhenUsed="0"/>
-    <w:lsdException w:name="Revision" w:unhideWhenUsed="0"/>
-    <w:lsdException w:name="List Paragraph" w:semiHidden="0" w:uiPriority="34" w:unhideWhenUsed="0" w:qFormat="1"/>
-    <w:lsdException w:name="Quote" w:semiHidden="0" w:uiPriority="29" w:unhideWhenUsed="0" w:qFormat="1"/>
-    <w:lsdException w:name="Intense Quote" w:semiHidden="0" w:uiPriority="30" w:unhideWhenUsed="0" w:qFormat="1"/>
-    <w:lsdException w:name="Medium List 2 Accent 1" w:semiHidden="0" w:uiPriority="66" w:unhideWhenUsed="0"/>
-    <w:lsdException w:name="Medium Grid 1 Accent 1" w:semiHidden="0" w:uiPriority="67" w:unhideWhenUsed="0"/>
-    <w:lsdException w:name="Medium Grid 2 Accent 1" w:semiHidden="0" w:uiPriority="68" w:unhideWhenUsed="0"/>
-    <w:lsdException w:name="Medium Grid 3 Accent 1" w:semiHidden="0" w:uiPriority="69" w:unhideWhenUsed="0"/>
-    <w:lsdException w:name="Dark List Accent 1" w:semiHidden="0" w:uiPriority="70" w:unhideWhenUsed="0"/>
-    <w:lsdException w:name="Colorful Shading Accent 1" w:semiHidden="0" w:uiPriority="71" w:unhideWhenUsed="0"/>
-    <w:lsdException w:name="Colorful List Accent 1" w:semiHidden="0" w:uiPriority="72" w:unhideWhenUsed="0"/>
-    <w:lsdException w:name="Colorful Grid Accent 1" w:semiHidden="0" w:uiPriority="73" w:unhideWhenUsed="0"/>
-    <w:lsdException w:name="Light Shading Accent 2" w:semiHidden="0" w:uiPriority="60" w:unhideWhenUsed="0"/>
-    <w:lsdException w:name="Light List Accent 2" w:semiHidden="0" w:uiPriority="61" w:unhideWhenUsed="0"/>
-    <w:lsdException w:name="Light Grid Accent 2" w:semiHidden="0" w:uiPriority="62" w:unhideWhenUsed="0"/>
-    <w:lsdException w:name="Medium Shading 1 Accent 2" w:semiHidden="0" w:uiPriority="63" w:unhideWhenUsed="0"/>
-    <w:lsdException w:name="Medium Shading 2 Accent 2" w:semiHidden="0" w:uiPriority="64" w:unhideWhenUsed="0"/>
-    <w:lsdException w:name="Medium List 1 Accent 2" w:semiHidden="0" w:uiPriority="65" w:unhideWhenUsed="0"/>
-    <w:lsdException w:name="Medium List 2 Accent 2" w:semiHidden="0" w:uiPriority="66" w:unhideWhenUsed="0"/>
-    <w:lsdException w:name="Medium Grid 1 Accent 2" w:semiHidden="0" w:uiPriority="67" w:unhideWhenUsed="0"/>
-    <w:lsdException w:name="Medium Grid 2 Accent 2" w:semiHidden="0" w:uiPriority="68" w:unhideWhenUsed="0"/>
-    <w:lsdException w:name="Medium Grid 3 Accent 2" w:semiHidden="0" w:uiPriority="69" w:unhideWhenUsed="0"/>
-    <w:lsdException w:name="Dark List Accent 2" w:semiHidden="0" w:uiPriority="70" w:unhideWhenUsed="0"/>
-    <w:lsdException w:name="Colorful Shading Accent 2" w:semiHidden="0" w:uiPriority="71" w:unhideWhenUsed="0"/>
-    <w:lsdException w:name="Colorful List Accent 2" w:semiHidden="0" w:uiPriority="72" w:unhideWhenUsed="0"/>
-    <w:lsdException w:name="Colorful Grid Accent 2" w:semiHidden="0" w:uiPriority="73" w:unhideWhenUsed="0"/>
-    <w:lsdException w:name="Light Shading Accent 3" w:semiHidden="0" w:uiPriority="60" w:unhideWhenUsed="0"/>
-    <w:lsdException w:name="Light List Accent 3" w:semiHidden="0" w:uiPriority="61" w:unhideWhenUsed="0"/>
-    <w:lsdException w:name="Light Grid Accent 3" w:semiHidden="0" w:uiPriority="62" w:unhideWhenUsed="0"/>
-    <w:lsdException w:name="Medium Shading 1 Accent 3" w:semiHidden="0" w:uiPriority="63" w:unhideWhenUsed="0"/>
-    <w:lsdException w:name="Medium Shading 2 Accent 3" w:semiHidden="0" w:uiPriority="64" w:unhideWhenUsed="0"/>
-    <w:lsdException w:name="Medium List 1 Accent 3" w:semiHidden="0" w:uiPriority="65" w:unhideWhenUsed="0"/>
-    <w:lsdException w:name="Medium List 2 Accent 3" w:semiHidden="0" w:uiPriority="66" w:unhideWhenUsed="0"/>
-    <w:lsdException w:name="Medium Grid 1 Accent 3" w:semiHidden="0" w:uiPriority="67" w:unhideWhenUsed="0"/>
-    <w:lsdException w:name="Medium Grid 2 Accent 3" w:semiHidden="0" w:uiPriority="68" w:unhideWhenUsed="0"/>
-    <w:lsdException w:name="Medium Grid 3 Accent 3" w:semiHidden="0" w:uiPriority="69" w:unhideWhenUsed="0"/>
-    <w:lsdException w:name="Dark List Accent 3" w:semiHidden="0" w:uiPriority="70" w:unhideWhenUsed="0"/>
-    <w:lsdException w:name="Colorful Shading Accent 3" w:semiHidden="0" w:uiPriority="71" w:unhideWhenUsed="0"/>
-    <w:lsdException w:name="Colorful List Accent 3" w:semiHidden="0" w:uiPriority="72" w:unhideWhenUsed="0"/>
-    <w:lsdException w:name="Colorful Grid Accent 3" w:semiHidden="0" w:uiPriority="73" w:unhideWhenUsed="0"/>
-    <w:lsdException w:name="Light Shading Accent 4" w:semiHidden="0" w:uiPriority="60" w:unhideWhenUsed="0"/>
-    <w:lsdException w:name="Light List Accent 4" w:semiHidden="0" w:uiPriority="61" w:unhideWhenUsed="0"/>
-    <w:lsdException w:name="Light Grid Accent 4" w:semiHidden="0" w:uiPriority="62" w:unhideWhenUsed="0"/>
-    <w:lsdException w:name="Medium Shading 1 Accent 4" w:semiHidden="0" w:uiPriority="63" w:unhideWhenUsed="0"/>
-    <w:lsdException w:name="Medium Shading 2 Accent 4" w:semiHidden="0" w:uiPriority="64" w:unhideWhenUsed="0"/>
-    <w:lsdException w:name="Medium List 1 Accent 4" w:semiHidden="0" w:uiPriority="65" w:unhideWhenUsed="0"/>
-    <w:lsdException w:name="Medium List 2 Accent 4" w:semiHidden="0" w:uiPriority="66" w:unhideWhenUsed="0"/>
-    <w:lsdException w:name="Medium Grid 1 Accent 4" w:semiHidden="0" w:uiPriority="67" w:unhideWhenUsed="0"/>
-    <w:lsdException w:name="Medium Grid 2 Accent 4" w:semiHidden="0" w:uiPriority="68" w:unhideWhenUsed="0"/>
-    <w:lsdException w:name="Medium Grid 3 Accent 4" w:semiHidden="0" w:uiPriority="69" w:unhideWhenUsed="0"/>
-    <w:lsdException w:name="Dark List Accent 4" w:semiHidden="0" w:uiPriority="70" w:unhideWhenUsed="0"/>
-    <w:lsdException w:name="Colorful Shading Accent 4" w:semiHidden="0" w:uiPriority="71" w:unhideWhenUsed="0"/>
-    <w:lsdException w:name="Colorful List Accent 4" w:semiHidden="0" w:uiPriority="72" w:unhideWhenUsed="0"/>
-    <w:lsdException w:name="Colorful Grid Accent 4" w:semiHidden="0" w:uiPriority="73" w:unhideWhenUsed="0"/>
-    <w:lsdException w:name="Light Shading Accent 5" w:semiHidden="0" w:uiPriority="60" w:unhideWhenUsed="0"/>
-    <w:lsdException w:name="Light List Accent 5" w:semiHidden="0" w:uiPriority="61" w:unhideWhenUsed="0"/>
-    <w:lsdException w:name="Light Grid Accent 5" w:semiHidden="0" w:uiPriority="62" w:unhideWhenUsed="0"/>
-    <w:lsdException w:name="Medium Shading 1 Accent 5" w:semiHidden="0" w:uiPriority="63" w:unhideWhenUsed="0"/>
-    <w:lsdException w:name="Medium Shading 2 Accent 5" w:semiHidden="0" w:uiPriority="64" w:unhideWhenUsed="0"/>
-    <w:lsdException w:name="Medium List 1 Accent 5" w:semiHidden="0" w:uiPriority="65" w:unhideWhenUsed="0"/>
-    <w:lsdException w:name="Medium List 2 Accent 5" w:semiHidden="0" w:uiPriority="66" w:unhideWhenUsed="0"/>
-    <w:lsdException w:name="Medium Grid 1 Accent 5" w:semiHidden="0" w:uiPriority="67" w:unhideWhenUsed="0"/>
-    <w:lsdException w:name="Medium Grid 2 Accent 5" w:semiHidden="0" w:uiPriority="68" w:unhideWhenUsed="0"/>
-    <w:lsdException w:name="Medium Grid 3 Accent 5" w:semiHidden="0" w:uiPriority="69" w:unhideWhenUsed="0"/>
-    <w:lsdException w:name="Dark List Accent 5" w:semiHidden="0" w:uiPriority="70" w:unhideWhenUsed="0"/>
-    <w:lsdException w:name="Colorful Shading Accent 5" w:semiHidden="0" w:uiPriority="71" w:unhideWhenUsed="0"/>
-    <w:lsdException w:name="Colorful List Accent 5" w:semiHidden="0" w:uiPriority="72" w:unhideWhenUsed="0"/>
-    <w:lsdException w:name="Colorful Grid Accent 5" w:semiHidden="0" w:uiPriority="73" w:unhideWhenUsed="0"/>
-    <w:lsdException w:name="Light Shading Accent 6" w:semiHidden="0" w:uiPriority="60" w:unhideWhenUsed="0"/>
-    <w:lsdException w:name="Light List Accent 6" w:semiHidden="0" w:uiPriority="61" w:unhideWhenUsed="0"/>
-    <w:lsdException w:name="Light Grid Accent 6" w:semiHidden="0" w:uiPriority="62" w:unhideWhenUsed="0"/>
-    <w:lsdException w:name="Medium Shading 1 Accent 6" w:semiHidden="0" w:uiPriority="63" w:unhideWhenUsed="0"/>
-    <w:lsdException w:name="Medium Shading 2 Accent 6" w:semiHidden="0" w:uiPriority="64" w:unhideWhenUsed="0"/>
-    <w:lsdException w:name="Medium List 1 Accent 6" w:semiHidden="0" w:uiPriority="65" w:unhideWhenUsed="0"/>
-    <w:lsdException w:name="Medium List 2 Accent 6" w:semiHidden="0" w:uiPriority="66" w:unhideWhenUsed="0"/>
-    <w:lsdException w:name="Medium Grid 1 Accent 6" w:semiHidden="0" w:uiPriority="67" w:unhideWhenUsed="0"/>
-    <w:lsdException w:name="Medium Grid 2 Accent 6" w:semiHidden="0" w:uiPriority="68" w:unhideWhenUsed="0"/>
-    <w:lsdException w:name="Medium Grid 3 Accent 6" w:semiHidden="0" w:uiPriority="69" w:unhideWhenUsed="0"/>
-    <w:lsdException w:name="Dark List Accent 6" w:semiHidden="0" w:uiPriority="70" w:unhideWhenUsed="0"/>
-    <w:lsdException w:name="Colorful Shading Accent 6" w:semiHidden="0" w:uiPriority="71" w:unhideWhenUsed="0"/>
-    <w:lsdException w:name="Colorful List Accent 6" w:semiHidden="0" w:uiPriority="72" w:unhideWhenUsed="0"/>
-    <w:lsdException w:name="Colorful Grid Accent 6" w:semiHidden="0" w:uiPriority="73" w:unhideWhenUsed="0"/>
-    <w:lsdException w:name="Subtle Emphasis" w:semiHidden="0" w:uiPriority="19" w:unhideWhenUsed="0" w:qFormat="1"/>
-    <w:lsdException w:name="Intense Emphasis" w:semiHidden="0" w:uiPriority="21" w:unhideWhenUsed="0" w:qFormat="1"/>
-    <w:lsdException w:name="Subtle Reference" w:semiHidden="0" w:uiPriority="31" w:unhideWhenUsed="0" w:qFormat="1"/>
-    <w:lsdException w:name="Intense Reference" w:semiHidden="0" w:uiPriority="32" w:unhideWhenUsed="0" w:qFormat="1"/>
-    <w:lsdException w:name="Book Title" w:semiHidden="0" w:uiPriority="33" w:unhideWhenUsed="0" w:qFormat="1"/>
-    <w:lsdException w:name="Bibliography" w:uiPriority="37"/>
-    <w:lsdException w:name="TOC Heading" w:uiPriority="39" w:qFormat="1"/>
-  </w:latentStyles>
-  <w:style w:type="paragraph" w:default="1" w:styleId="Normal">
-    <w:name w:val="Normal"/>
-    <w:qFormat/>
-  </w:style>
-  <w:style w:type="paragraph" w:styleId="Heading1">
-    <w:name w:val="heading 1"/>
-    <w:basedOn w:val="Normal"/>
-    <w:next w:val="Normal"/>
-    <w:link w:val="Heading1Char"/>
-    <w:autoRedefine/>
-    <w:uiPriority w:val="9"/>
-    <w:qFormat/>
-    <w:rsid w:val="006E523C"/>
-    <w:pPr>
-      <w:keepNext/>
-      <w:keepLines/>
-      <w:spacing w:before="240" w:after="0"/>
-      <w:outlineLvl w:val="0"/>
-    </w:pPr>
-    <w:rPr>
-      <w:rFonts w:ascii="Cambria" w:eastAsiaTheme="majorEastAsia" w:hAnsi="Cambria" w:cstheme="majorBidi"/>
-      <w:b/>
-      <w:bCs/>
-      <w:color w:val="00B0F0"/>
-      <w:sz w:val="24"/>
-      <w:szCs w:val="28"/>
-    </w:rPr>
-  </w:style>
-  <w:style w:type="paragraph" w:styleId="Heading2">
-    <w:name w:val="heading 2"/>
-    <w:basedOn w:val="Normal"/>
-    <w:next w:val="Normal"/>
-    <w:link w:val="Heading2Char"/>
-    <w:autoRedefine/>
-    <w:uiPriority w:val="9"/>
-    <w:semiHidden/>
-    <w:unhideWhenUsed/>
-    <w:qFormat/>
-    <w:rsid w:val="006E523C"/>
-    <w:pPr>
-      <w:keepNext/>
-      <w:keepLines/>
-      <w:spacing w:before="120" w:after="120"/>
-      <w:ind w:left="720"/>
-      <w:outlineLvl w:val="1"/>
-    </w:pPr>
-    <w:rPr>
-      <w:rFonts w:asciiTheme="majorHAnsi" w:eastAsiaTheme="majorEastAsia" w:hAnsiTheme="majorHAnsi" w:cstheme="majorBidi"/>
-      <w:b/>
-      <w:bCs/>
-      <w:color w:val="00B0F0"/>
-      <w:sz w:val="24"/>
-      <w:szCs w:val="26"/>
-    </w:rPr>
-  </w:style>
-  <w:style w:type="character" w:default="1" w:styleId="DefaultParagraphFont">
-    <w:name w:val="Default Paragraph Font"/>
-    <w:uiPriority w:val="1"/>
-    <w:semiHidden/>
-    <w:unhideWhenUsed/>
-  </w:style>
-  <w:style w:type="table" w:default="1" w:styleId="TableNormal">
-    <w:name w:val="Normal Table"/>
-    <w:uiPriority w:val="99"/>
-    <w:semiHidden/>
-    <w:unhideWhenUsed/>
-    <w:tblPr>
-      <w:tblInd w:w="0" w:type="dxa"/>
-      <w:tblCellMar>
-        <w:top w:w="0" w:type="dxa"/>
-        <w:left w:w="108" w:type="dxa"/>
-        <w:bottom w:w="0" w:type="dxa"/>
-        <w:right w:w="108" w:type="dxa"/>
-      </w:tblCellMar>
-    </w:tblPr>
-  </w:style>
-  <w:style w:type="numbering" w:default="1" w:styleId="NoList">
-    <w:name w:val="No List"/>
-    <w:uiPriority w:val="99"/>
-    <w:semiHidden/>
-    <w:unhideWhenUsed/>
-  </w:style>
-  <w:style w:type="character" w:customStyle="1" w:styleId="Heading1Char">
-    <w:name w:val="Heading 1 Char"/>
-    <w:basedOn w:val="DefaultParagraphFont"/>
-    <w:link w:val="Heading1"/>
-    <w:uiPriority w:val="9"/>
-    <w:rsid w:val="006E523C"/>
-    <w:rPr>
-      <w:rFonts w:ascii="Cambria" w:eastAsiaTheme="majorEastAsia" w:hAnsi="Cambria" w:cstheme="majorBidi"/>
-      <w:b/>
-      <w:bCs/>
-      <w:color w:val="00B0F0"/>
-      <w:sz w:val="24"/>
-      <w:szCs w:val="28"/>
-    </w:rPr>
-  </w:style>
-  <w:style w:type="character" w:customStyle="1" w:styleId="Heading2Char">
-    <w:name w:val="Heading 2 Char"/>
-    <w:basedOn w:val="DefaultParagraphFont"/>
-    <w:link w:val="Heading2"/>
-    <w:uiPriority w:val="9"/>
-    <w:semiHidden/>
-    <w:rsid w:val="006E523C"/>
-    <w:rPr>
-      <w:rFonts w:asciiTheme="majorHAnsi" w:eastAsiaTheme="majorEastAsia" w:hAnsiTheme="majorHAnsi" w:cstheme="majorBidi"/>
-      <w:b/>
-      <w:bCs/>
-      <w:color w:val="00B0F0"/>
-      <w:sz w:val="24"/>
-      <w:szCs w:val="26"/>
-    </w:rPr>
-  </w:style>
-  <w:style w:type="paragraph" w:styleId="Title">
-    <w:name w:val="Title"/>
-    <w:basedOn w:val="Normal"/>
-    <w:next w:val="Normal"/>
-    <w:link w:val="TitleChar"/>
-    <w:autoRedefine/>
-    <w:uiPriority w:val="10"/>
-    <w:qFormat/>
-    <w:rsid w:val="006E523C"/>
-    <w:pPr>
-      <w:pBdr>
-        <w:bottom w:val="single" w:sz="8" w:space="4" w:color="4F81BD" w:themeColor="accent1"/>
-      </w:pBdr>
-      <w:spacing w:before="840" w:after="900" w:line="240" w:lineRule="auto"/>
-      <w:ind w:left="1440"/>
-      <w:contextualSpacing/>
-    </w:pPr>
-    <w:rPr>
-      <w:rFonts w:asciiTheme="majorHAnsi" w:eastAsiaTheme="majorEastAsia" w:hAnsiTheme="majorHAnsi" w:cstheme="majorBidi"/>
-      <w:color w:val="00B0F0"/>
-      <w:spacing w:val="5"/>
-      <w:kern w:val="28"/>
-      <w:sz w:val="24"/>
-      <w:szCs w:val="52"/>
-    </w:rPr>
-  </w:style>
-  <w:style w:type="character" w:customStyle="1" w:styleId="TitleChar">
-    <w:name w:val="Title Char"/>
-    <w:basedOn w:val="DefaultParagraphFont"/>
-    <w:link w:val="Title"/>
-    <w:uiPriority w:val="10"/>
-    <w:rsid w:val="006E523C"/>
-    <w:rPr>
-      <w:rFonts w:asciiTheme="majorHAnsi" w:eastAsiaTheme="majorEastAsia" w:hAnsiTheme="majorHAnsi" w:cstheme="majorBidi"/>
-      <w:color w:val="00B0F0"/>
-      <w:spacing w:val="5"/>
-      <w:kern w:val="28"/>
-      <w:sz w:val="24"/>
-      <w:szCs w:val="52"/>
-    </w:rPr>
-  </w:style>
-</w:styles>
-</file>
-
-<file path=word/stylesWithEffects.xml><?xml version="1.0" encoding="utf-8"?>
-<w:styles xmlns:wpc="http://schemas.microsoft.com/office/word/2010/wordprocessingCanvas" xmlns:mc="http://schemas.openxmlformats.org/markup-compatibility/2006" xmlns:o="urn:schemas-microsoft-com:office:office" xmlns:r="http://schemas.openxmlformats.org/officeDocument/2006/relationships" xmlns:m="http://schemas.openxmlformats.org/officeDocument/2006/math" xmlns:v="urn:schemas-microsoft-com:vml" xmlns:wp14="http://schemas.microsoft.com/office/word/2010/wordprocessingDrawing" xmlns:wp="http://schemas.openxmlformats.org/drawingml/2006/wordprocessingDrawing" xmlns:w10="urn:schemas-microsoft-com:office:word" xmlns:w="http://schemas.openxmlformats.org/wordprocessingml/2006/main" xmlns:w14="http://schemas.microsoft.com/office/word/2010/wordml" xmlns:wpg="http://schemas.microsoft.com/office/word/2010/wordprocessingGroup" xmlns:wpi="http://schemas.microsoft.com/office/word/2010/wordprocessingInk" xmlns:wne="http://schemas.microsoft.com/office/word/2006/wordml" xmlns:wps="http://schemas.microsoft.com/office/word/2010/wordprocessingShape" mc:Ignorable="w14 wp14">
-  <w:docDefaults>
-    <w:rPrDefault>
-      <w:rPr>
-        <w:rFonts w:asciiTheme="minorHAnsi" w:eastAsiaTheme="minorHAnsi" w:hAnsiTheme="minorHAnsi" w:cstheme="minorBidi"/>
-        <w:sz w:val="22"/>
-        <w:szCs w:val="22"/>
-        <w:lang w:val="en-US" w:eastAsia="en-US" w:bidi="ar-SA"/>
-      </w:rPr>
-    </w:rPrDefault>
-    <w:pPrDefault>
-      <w:pPr>
-        <w:spacing w:after="200" w:line="276" w:lineRule="auto"/>
-      </w:pPr>
-    </w:pPrDefault>
-  </w:docDefaults>
-  <w:latentStyles w:defLockedState="0" w:defUIPriority="99" w:defSemiHidden="1" w:defUnhideWhenUsed="1" w:defQFormat="0" w:count="267">
-    <w:lsdException w:name="Normal" w:semiHidden="0" w:uiPriority="0" w:unhideWhenUsed="0" w:qFormat="1"/>
-    <w:lsdException w:name="heading 1" w:semiHidden="0" w:uiPriority="9" w:unhideWhenUsed="0" w:qFormat="1"/>
-    <w:lsdException w:name="heading 2" w:uiPriority="9" w:qFormat="1"/>
-    <w:lsdException w:name="heading 3" w:uiPriority="9" w:qFormat="1"/>
-    <w:lsdException w:name="heading 4" w:uiPriority="9" w:qFormat="1"/>
-    <w:lsdException w:name="heading 5" w:uiPriority="9" w:qFormat="1"/>
-    <w:lsdException w:name="heading 6" w:uiPriority="9" w:qFormat="1"/>
-    <w:lsdException w:name="heading 7" w:uiPriority="9" w:qFormat="1"/>
-    <w:lsdException w:name="heading 8" w:uiPriority="9" w:qFormat="1"/>
-    <w:lsdException w:name="heading 9" w:uiPriority="9" w:qFormat="1"/>
-    <w:lsdException w:name="toc 1" w:uiPriority="39"/>
-    <w:lsdException w:name="toc 2" w:uiPriority="39"/>
-    <w:lsdException w:name="toc 3" w:uiPriority="39"/>
-    <w:lsdException w:name="toc 4" w:uiPriority="39"/>
-    <w:lsdException w:name="toc 5" w:uiPriority="39"/>
-    <w:lsdException w:name="toc 6" w:uiPriority="39"/>
-    <w:lsdException w:name="toc 7" w:uiPriority="39"/>
-    <w:lsdException w:name="toc 8" w:uiPriority="39"/>
-    <w:lsdException w:name="toc 9" w:uiPriority="39"/>
-    <w:lsdException w:name="caption" w:uiPriority="35" w:qFormat="1"/>
-    <w:lsdException w:name="Title" w:semiHidden="0" w:uiPriority="10" w:unhideWhenUsed="0" w:qFormat="1"/>
-    <w:lsdException w:name="Default Paragraph Font" w:uiPriority="1"/>
-    <w:lsdException w:name="Subtitle" w:semiHidden="0" w:uiPriority="11" w:unhideWhenUsed="0" w:qFormat="1"/>
-    <w:lsdException w:name="Strong" w:semiHidden="0" w:uiPriority="22" w:unhideWhenUsed="0" w:qFormat="1"/>
-    <w:lsdException w:name="Emphasis" w:semiHidden="0" w:uiPriority="20" w:unhideWhenUsed="0" w:qFormat="1"/>
-    <w:lsdException w:name="Table Grid" w:semiHidden="0" w:uiPriority="59" w:unhideWhenUsed="0"/>
-    <w:lsdException w:name="Placeholder Text" w:unhideWhenUsed="0"/>
-    <w:lsdException w:name="No Spacing" w:semiHidden="0" w:uiPriority="1" w:unhideWhenUsed="0" w:qFormat="1"/>
-    <w:lsdException w:name="Light Shading" w:semiHidden="0" w:uiPriority="60" w:unhideWhenUsed="0"/>
-    <w:lsdException w:name="Light List" w:semiHidden="0" w:uiPriority="61" w:unhideWhenUsed="0"/>
-    <w:lsdException w:name="Light Grid" w:semiHidden="0" w:uiPriority="62" w:unhideWhenUsed="0"/>
-    <w:lsdException w:name="Medium Shading 1" w:semiHidden="0" w:uiPriority="63" w:unhideWhenUsed="0"/>
-    <w:lsdException w:name="Medium Shading 2" w:semiHidden="0" w:uiPriority="64" w:unhideWhenUsed="0"/>
-    <w:lsdException w:name="Medium List 1" w:semiHidden="0" w:uiPriority="65" w:unhideWhenUsed="0"/>
-    <w:lsdException w:name="Medium List 2" w:semiHidden="0" w:uiPriority="66" w:unhideWhenUsed="0"/>
-    <w:lsdException w:name="Medium Grid 1" w:semiHidden="0" w:uiPriority="67" w:unhideWhenUsed="0"/>
-    <w:lsdException w:name="Medium Grid 2" w:semiHidden="0" w:uiPriority="68" w:unhideWhenUsed="0"/>
-    <w:lsdException w:name="Medium Grid 3" w:semiHidden="0" w:uiPriority="69" w:unhideWhenUsed="0"/>
-    <w:lsdException w:name="Dark List" w:semiHidden="0" w:uiPriority="70" w:unhideWhenUsed="0"/>
-    <w:lsdException w:name="Colorful Shading" w:semiHidden="0" w:uiPriority="71" w:unhideWhenUsed="0"/>
-    <w:lsdException w:name="Colorful List" w:semiHidden="0" w:uiPriority="72" w:unhideWhenUsed="0"/>
-    <w:lsdException w:name="Colorful Grid" w:semiHidden="0" w:uiPriority="73" w:unhideWhenUsed="0"/>
-    <w:lsdException w:name="Light Shading Accent 1" w:semiHidden="0" w:uiPriority="60" w:unhideWhenUsed="0"/>
-    <w:lsdException w:name="Light List Accent 1" w:semiHidden="0" w:uiPriority="61" w:unhideWhenUsed="0"/>
-    <w:lsdException w:name="Light Grid Accent 1" w:semiHidden="0" w:uiPriority="62" w:unhideWhenUsed="0"/>
-    <w:lsdException w:name="Medium Shading 1 Accent 1" w:semiHidden="0" w:uiPriority="63" w:unhideWhenUsed="0"/>
-    <w:lsdException w:name="Medium Shading 2 Accent 1" w:semiHidden="0" w:uiPriority="64" w:unhideWhenUsed="0"/>
-    <w:lsdException w:name="Medium List 1 Accent 1" w:semiHidden="0" w:uiPriority="65" w:unhideWhenUsed="0"/>
-    <w:lsdException w:name="Revision" w:unhideWhenUsed="0"/>
-    <w:lsdException w:name="List Paragraph" w:semiHidden="0" w:uiPriority="34" w:unhideWhenUsed="0" w:qFormat="1"/>
-    <w:lsdException w:name="Quote" w:semiHidden="0" w:uiPriority="29" w:unhideWhenUsed="0" w:qFormat="1"/>
-    <w:lsdException w:name="Intense Quote" w:semiHidden="0" w:uiPriority="30" w:unhideWhenUsed="0" w:qFormat="1"/>
-    <w:lsdException w:name="Medium List 2 Accent 1" w:semiHidden="0" w:uiPriority="66" w:unhideWhenUsed="0"/>
-    <w:lsdException w:name="Medium Grid 1 Accent 1" w:semiHidden="0" w:uiPriority="67" w:unhideWhenUsed="0"/>
-    <w:lsdException w:name="Medium Grid 2 Accent 1" w:semiHidden="0" w:uiPriority="68" w:unhideWhenUsed="0"/>
-    <w:lsdException w:name="Medium Grid 3 Accent 1" w:semiHidden="0" w:uiPriority="69" w:unhideWhenUsed="0"/>
-    <w:lsdException w:name="Dark List Accent 1" w:semiHidden="0" w:uiPriority="70" w:unhideWhenUsed="0"/>
-    <w:lsdException w:name="Colorful Shading Accent 1" w:semiHidden="0" w:uiPriority="71" w:unhideWhenUsed="0"/>
-    <w:lsdException w:name="Colorful List Accent 1" w:semiHidden="0" w:uiPriority="72" w:unhideWhenUsed="0"/>
-    <w:lsdException w:name="Colorful Grid Accent 1" w:semiHidden="0" w:uiPriority="73" w:unhideWhenUsed="0"/>
-    <w:lsdException w:name="Light Shading Accent 2" w:semiHidden="0" w:uiPriority="60" w:unhideWhenUsed="0"/>
-    <w:lsdException w:name="Light List Accent 2" w:semiHidden="0" w:uiPriority="61" w:unhideWhenUsed="0"/>
-    <w:lsdException w:name="Light Grid Accent 2" w:semiHidden="0" w:uiPriority="62" w:unhideWhenUsed="0"/>
-    <w:lsdException w:name="Medium Shading 1 Accent 2" w:semiHidden="0" w:uiPriority="63" w:unhideWhenUsed="0"/>
-    <w:lsdException w:name="Medium Shading 2 Accent 2" w:semiHidden="0" w:uiPriority="64" w:unhideWhenUsed="0"/>
-    <w:lsdException w:name="Medium List 1 Accent 2" w:semiHidden="0" w:uiPriority="65" w:unhideWhenUsed="0"/>
-    <w:lsdException w:name="Medium List 2 Accent 2" w:semiHidden="0" w:uiPriority="66" w:unhideWhenUsed="0"/>
-    <w:lsdException w:name="Medium Grid 1 Accent 2" w:semiHidden="0" w:uiPriority="67" w:unhideWhenUsed="0"/>
-    <w:lsdException w:name="Medium Grid 2 Accent 2" w:semiHidden="0" w:uiPriority="68" w:unhideWhenUsed="0"/>
-    <w:lsdException w:name="Medium Grid 3 Accent 2" w:semiHidden="0" w:uiPriority="69" w:unhideWhenUsed="0"/>
-    <w:lsdException w:name="Dark List Accent 2" w:semiHidden="0" w:uiPriority="70" w:unhideWhenUsed="0"/>
-    <w:lsdException w:name="Colorful Shading Accent 2" w:semiHidden="0" w:uiPriority="71" w:unhideWhenUsed="0"/>
-    <w:lsdException w:name="Colorful List Accent 2" w:semiHidden="0" w:uiPriority="72" w:unhideWhenUsed="0"/>
-    <w:lsdException w:name="Colorful Grid Accent 2" w:semiHidden="0" w:uiPriority="73" w:unhideWhenUsed="0"/>
-    <w:lsdException w:name="Light Shading Accent 3" w:semiHidden="0" w:uiPriority="60" w:unhideWhenUsed="0"/>
-    <w:lsdException w:name="Light List Accent 3" w:semiHidden="0" w:uiPriority="61" w:unhideWhenUsed="0"/>
-    <w:lsdException w:name="Light Grid Accent 3" w:semiHidden="0" w:uiPriority="62" w:unhideWhenUsed="0"/>
-    <w:lsdException w:name="Medium Shading 1 Accent 3" w:semiHidden="0" w:uiPriority="63" w:unhideWhenUsed="0"/>
-    <w:lsdException w:name="Medium Shading 2 Accent 3" w:semiHidden="0" w:uiPriority="64" w:unhideWhenUsed="0"/>
-    <w:lsdException w:name="Medium List 1 Accent 3" w:semiHidden="0" w:uiPriority="65" w:unhideWhenUsed="0"/>
-    <w:lsdException w:name="Medium List 2 Accent 3" w:semiHidden="0" w:uiPriority="66" w:unhideWhenUsed="0"/>
-    <w:lsdException w:name="Medium Grid 1 Accent 3" w:semiHidden="0" w:uiPriority="67" w:unhideWhenUsed="0"/>
-    <w:lsdException w:name="Medium Grid 2 Accent 3" w:semiHidden="0" w:uiPriority="68" w:unhideWhenUsed="0"/>
-    <w:lsdException w:name="Medium Grid 3 Accent 3" w:semiHidden="0" w:uiPriority="69" w:unhideWhenUsed="0"/>
-    <w:lsdException w:name="Dark List Accent 3" w:semiHidden="0" w:uiPriority="70" w:unhideWhenUsed="0"/>
-    <w:lsdException w:name="Colorful Shading Accent 3" w:semiHidden="0" w:uiPriority="71" w:unhideWhenUsed="0"/>
-    <w:lsdException w:name="Colorful List Accent 3" w:semiHidden="0" w:uiPriority="72" w:unhideWhenUsed="0"/>
-    <w:lsdException w:name="Colorful Grid Accent 3" w:semiHidden="0" w:uiPriority="73" w:unhideWhenUsed="0"/>
-    <w:lsdException w:name="Light Shading Accent 4" w:semiHidden="0" w:uiPriority="60" w:unhideWhenUsed="0"/>
-    <w:lsdException w:name="Light List Accent 4" w:semiHidden="0" w:uiPriority="61" w:unhideWhenUsed="0"/>
-    <w:lsdException w:name="Light Grid Accent 4" w:semiHidden="0" w:uiPriority="62" w:unhideWhenUsed="0"/>
-    <w:lsdException w:name="Medium Shading 1 Accent 4" w:semiHidden="0" w:uiPriority="63" w:unhideWhenUsed="0"/>
-    <w:lsdException w:name="Medium Shading 2 Accent 4" w:semiHidden="0" w:uiPriority="64" w:unhideWhenUsed="0"/>
-    <w:lsdException w:name="Medium List 1 Accent 4" w:semiHidden="0" w:uiPriority="65" w:unhideWhenUsed="0"/>
-    <w:lsdException w:name="Medium List 2 Accent 4" w:semiHidden="0" w:uiPriority="66" w:unhideWhenUsed="0"/>
-    <w:lsdException w:name="Medium Grid 1 Accent 4" w:semiHidden="0" w:uiPriority="67" w:unhideWhenUsed="0"/>
-    <w:lsdException w:name="Medium Grid 2 Accent 4" w:semiHidden="0" w:uiPriority="68" w:unhideWhenUsed="0"/>
-    <w:lsdException w:name="Medium Grid 3 Accent 4" w:semiHidden="0" w:uiPriority="69" w:unhideWhenUsed="0"/>
-    <w:lsdException w:name="Dark List Accent 4" w:semiHidden="0" w:uiPriority="70" w:unhideWhenUsed="0"/>
-    <w:lsdException w:name="Colorful Shading Accent 4" w:semiHidden="0" w:uiPriority="71" w:unhideWhenUsed="0"/>
-    <w:lsdException w:name="Colorful List Accent 4" w:semiHidden="0" w:uiPriority="72" w:unhideWhenUsed="0"/>
-    <w:lsdException w:name="Colorful Grid Accent 4" w:semiHidden="0" w:uiPriority="73" w:unhideWhenUsed="0"/>
-    <w:lsdException w:name="Light Shading Accent 5" w:semiHidden="0" w:uiPriority="60" w:unhideWhenUsed="0"/>
-    <w:lsdException w:name="Light List Accent 5" w:semiHidden="0" w:uiPriority="61" w:unhideWhenUsed="0"/>
-    <w:lsdException w:name="Light Grid Accent 5" w:semiHidden="0" w:uiPriority="62" w:unhideWhenUsed="0"/>
-    <w:lsdException w:name="Medium Shading 1 Accent 5" w:semiHidden="0" w:uiPriority="63" w:unhideWhenUsed="0"/>
-    <w:lsdException w:name="Medium Shading 2 Accent 5" w:semiHidden="0" w:uiPriority="64" w:unhideWhenUsed="0"/>
-    <w:lsdException w:name="Medium List 1 Accent 5" w:semiHidden="0" w:uiPriority="65" w:unhideWhenUsed="0"/>
-    <w:lsdException w:name="Medium List 2 Accent 5" w:semiHidden="0" w:uiPriority="66" w:unhideWhenUsed="0"/>
-    <w:lsdException w:name="Medium Grid 1 Accent 5" w:semiHidden="0" w:uiPriority="67" w:unhideWhenUsed="0"/>
-    <w:lsdException w:name="Medium Grid 2 Accent 5" w:semiHidden="0" w:uiPriority="68" w:unhideWhenUsed="0"/>
-    <w:lsdException w:name="Medium Grid 3 Accent 5" w:semiHidden="0" w:uiPriority="69" w:unhideWhenUsed="0"/>
-    <w:lsdException w:name="Dark List Accent 5" w:semiHidden="0" w:uiPriority="70" w:unhideWhenUsed="0"/>
-    <w:lsdException w:name="Colorful Shading Accent 5" w:semiHidden="0" w:uiPriority="71" w:unhideWhenUsed="0"/>
-    <w:lsdException w:name="Colorful List Accent 5" w:semiHidden="0" w:uiPriority="72" w:unhideWhenUsed="0"/>
-    <w:lsdException w:name="Colorful Grid Accent 5" w:semiHidden="0" w:uiPriority="73" w:unhideWhenUsed="0"/>
-    <w:lsdException w:name="Light Shading Accent 6" w:semiHidden="0" w:uiPriority="60" w:unhideWhenUsed="0"/>
-    <w:lsdException w:name="Light List Accent 6" w:semiHidden="0" w:uiPriority="61" w:unhideWhenUsed="0"/>
-    <w:lsdException w:name="Light Grid Accent 6" w:semiHidden="0" w:uiPriority="62" w:unhideWhenUsed="0"/>
-    <w:lsdException w:name="Medium Shading 1 Accent 6" w:semiHidden="0" w:uiPriority="63" w:unhideWhenUsed="0"/>
-    <w:lsdException w:name="Medium Shading 2 Accent 6" w:semiHidden="0" w:uiPriority="64" w:unhideWhenUsed="0"/>
-    <w:lsdException w:name="Medium List 1 Accent 6" w:semiHidden="0" w:uiPriority="65" w:unhideWhenUsed="0"/>
-    <w:lsdException w:name="Medium List 2 Accent 6" w:semiHidden="0" w:uiPriority="66" w:unhideWhenUsed="0"/>
-    <w:lsdException w:name="Medium Grid 1 Accent 6" w:semiHidden="0" w:uiPriority="67" w:unhideWhenUsed="0"/>
-    <w:lsdException w:name="Medium Grid 2 Accent 6" w:semiHidden="0" w:uiPriority="68" w:unhideWhenUsed="0"/>
-    <w:lsdException w:name="Medium Grid 3 Accent 6" w:semiHidden="0" w:uiPriority="69" w:unhideWhenUsed="0"/>
-    <w:lsdException w:name="Dark List Accent 6" w:semiHidden="0" w:uiPriority="70" w:unhideWhenUsed="0"/>
-    <w:lsdException w:name="Colorful Shading Accent 6" w:semiHidden="0" w:uiPriority="71" w:unhideWhenUsed="0"/>
-    <w:lsdException w:name="Colorful List Accent 6" w:semiHidden="0" w:uiPriority="72" w:unhideWhenUsed="0"/>
-    <w:lsdException w:name="Colorful Grid Accent 6" w:semiHidden="0" w:uiPriority="73" w:unhideWhenUsed="0"/>
-    <w:lsdException w:name="Subtle Emphasis" w:semiHidden="0" w:uiPriority="19" w:unhideWhenUsed="0" w:qFormat="1"/>
-    <w:lsdException w:name="Intense Emphasis" w:semiHidden="0" w:uiPriority="21" w:unhideWhenUsed="0" w:qFormat="1"/>
-    <w:lsdException w:name="Subtle Reference" w:semiHidden="0" w:uiPriority="31" w:unhideWhenUsed="0" w:qFormat="1"/>
-    <w:lsdException w:name="Intense Reference" w:semiHidden="0" w:uiPriority="32" w:unhideWhenUsed="0" w:qFormat="1"/>
-    <w:lsdException w:name="Book Title" w:semiHidden="0" w:uiPriority="33" w:unhideWhenUsed="0" w:qFormat="1"/>
-    <w:lsdException w:name="Bibliography" w:uiPriority="37"/>
-    <w:lsdException w:name="TOC Heading" w:uiPriority="39" w:qFormat="1"/>
+  <w:latentStyles w:defLockedState="0" w:defUIPriority="99" w:defSemiHidden="0" w:defUnhideWhenUsed="0" w:defQFormat="0" w:count="376">
+    <w:lsdException w:name="Normal" w:uiPriority="0" w:qFormat="1"/>
+    <w:lsdException w:name="heading 1" w:uiPriority="9" w:qFormat="1"/>
+    <w:lsdException w:name="heading 2" w:semiHidden="1" w:uiPriority="9" w:unhideWhenUsed="1" w:qFormat="1"/>
+    <w:lsdException w:name="heading 3" w:semiHidden="1" w:uiPriority="9" w:unhideWhenUsed="1" w:qFormat="1"/>
+    <w:lsdException w:name="heading 4" w:semiHidden="1" w:uiPriority="9" w:unhideWhenUsed="1" w:qFormat="1"/>
+    <w:lsdException w:name="heading 5" w:semiHidden="1" w:uiPriority="9" w:unhideWhenUsed="1" w:qFormat="1"/>
+    <w:lsdException w:name="heading 6" w:semiHidden="1" w:uiPriority="9" w:unhideWhenUsed="1" w:qFormat="1"/>
+    <w:lsdException w:name="heading 7" w:semiHidden="1" w:uiPriority="9" w:unhideWhenUsed="1" w:qFormat="1"/>
+    <w:lsdException w:name="heading 8" w:semiHidden="1" w:uiPriority="9" w:unhideWhenUsed="1" w:qFormat="1"/>
+    <w:lsdException w:name="heading 9" w:semiHidden="1" w:uiPriority="9" w:unhideWhenUsed="1" w:qFormat="1"/>
+    <w:lsdException w:name="index 1" w:semiHidden="1" w:unhideWhenUsed="1"/>
+    <w:lsdException w:name="index 2" w:semiHidden="1" w:unhideWhenUsed="1"/>
+    <w:lsdException w:name="index 3" w:semiHidden="1" w:unhideWhenUsed="1"/>
+    <w:lsdException w:name="index 4" w:semiHidden="1" w:unhideWhenUsed="1"/>
+    <w:lsdException w:name="index 5" w:semiHidden="1" w:unhideWhenUsed="1"/>
+    <w:lsdException w:name="index 6" w:semiHidden="1" w:unhideWhenUsed="1"/>
+    <w:lsdException w:name="index 7" w:semiHidden="1" w:unhideWhenUsed="1"/>
+    <w:lsdException w:name="index 8" w:semiHidden="1" w:unhideWhenUsed="1"/>
+    <w:lsdException w:name="index 9" w:semiHidden="1" w:unhideWhenUsed="1"/>
+    <w:lsdException w:name="toc 1" w:semiHidden="1" w:uiPriority="39" w:unhideWhenUsed="1"/>
+    <w:lsdException w:name="toc 2" w:semiHidden="1" w:uiPriority="39" w:unhideWhenUsed="1"/>
+    <w:lsdException w:name="toc 3" w:semiHidden="1" w:uiPriority="39" w:unhideWhenUsed="1"/>
+    <w:lsdException w:name="toc 4" w:semiHidden="1" w:uiPriority="39" w:unhideWhenUsed="1"/>
+    <w:lsdException w:name="toc 5" w:semiHidden="1" w:uiPriority="39" w:unhideWhenUsed="1"/>
+    <w:lsdException w:name="toc 6" w:semiHidden="1" w:uiPriority="39" w:unhideWhenUsed="1"/>
+    <w:lsdException w:name="toc 7" w:semiHidden="1" w:uiPriority="39" w:unhideWhenUsed="1"/>
+    <w:lsdException w:name="toc 8" w:semiHidden="1" w:uiPriority="39" w:unhideWhenUsed="1"/>
+    <w:lsdException w:name="toc 9" w:semiHidden="1" w:uiPriority="39" w:unhideWhenUsed="1"/>
+    <w:lsdException w:name="Normal Indent" w:semiHidden="1" w:unhideWhenUsed="1"/>
+    <w:lsdException w:name="footnote text" w:semiHidden="1" w:unhideWhenUsed="1"/>
+    <w:lsdException w:name="annotation text" w:semiHidden="1" w:unhideWhenUsed="1"/>
+    <w:lsdException w:name="header" w:semiHidden="1" w:unhideWhenUsed="1"/>
+    <w:lsdException w:name="footer" w:semiHidden="1" w:unhideWhenUsed="1"/>
+    <w:lsdException w:name="index heading" w:semiHidden="1" w:unhideWhenUsed="1"/>
+    <w:lsdException w:name="caption" w:semiHidden="1" w:uiPriority="35" w:unhideWhenUsed="1" w:qFormat="1"/>
+    <w:lsdException w:name="table of figures" w:semiHidden="1" w:unhideWhenUsed="1"/>
+    <w:lsdException w:name="envelope address" w:semiHidden="1" w:unhideWhenUsed="1"/>
+    <w:lsdException w:name="envelope return" w:semiHidden="1" w:unhideWhenUsed="1"/>
+    <w:lsdException w:name="footnote reference" w:semiHidden="1" w:unhideWhenUsed="1"/>
+    <w:lsdException w:name="annotation reference" w:semiHidden="1" w:unhideWhenUsed="1"/>
+    <w:lsdException w:name="line number" w:semiHidden="1" w:unhideWhenUsed="1"/>
+    <w:lsdException w:name="page number" w:semiHidden="1" w:unhideWhenUsed="1"/>
+    <w:lsdException w:name="endnote reference" w:semiHidden="1" w:unhideWhenUsed="1"/>
+    <w:lsdException w:name="endnote text" w:semiHidden="1" w:unhideWhenUsed="1"/>
+    <w:lsdException w:name="table of authorities" w:semiHidden="1" w:unhideWhenUsed="1"/>
+    <w:lsdException w:name="macro" w:semiHidden="1" w:unhideWhenUsed="1"/>
+    <w:lsdException w:name="toa heading" w:semiHidden="1" w:unhideWhenUsed="1"/>
+    <w:lsdException w:name="List" w:semiHidden="1" w:unhideWhenUsed="1"/>
+    <w:lsdException w:name="List Bullet" w:semiHidden="1" w:unhideWhenUsed="1"/>
+    <w:lsdException w:name="List Number" w:semiHidden="1" w:unhideWhenUsed="1"/>
+    <w:lsdException w:name="List 2" w:semiHidden="1" w:unhideWhenUsed="1"/>
+    <w:lsdException w:name="List 3" w:semiHidden="1" w:unhideWhenUsed="1"/>
+    <w:lsdException w:name="List 4" w:semiHidden="1" w:unhideWhenUsed="1"/>
+    <w:lsdException w:name="List 5" w:semiHidden="1" w:unhideWhenUsed="1"/>
+    <w:lsdException w:name="List Bullet 2" w:semiHidden="1" w:unhideWhenUsed="1"/>
+    <w:lsdException w:name="List Bullet 3" w:semiHidden="1" w:unhideWhenUsed="1"/>
+    <w:lsdException w:name="List Bullet 4" w:semiHidden="1" w:unhideWhenUsed="1"/>
+    <w:lsdException w:name="List Bullet 5" w:semiHidden="1" w:unhideWhenUsed="1"/>
+    <w:lsdException w:name="List Number 2" w:semiHidden="1" w:unhideWhenUsed="1"/>
+    <w:lsdException w:name="List Number 3" w:semiHidden="1" w:unhideWhenUsed="1"/>
+    <w:lsdException w:name="List Number 4" w:semiHidden="1" w:unhideWhenUsed="1"/>
+    <w:lsdException w:name="List Number 5" w:semiHidden="1" w:unhideWhenUsed="1"/>
+    <w:lsdException w:name="Title" w:uiPriority="10" w:qFormat="1"/>
+    <w:lsdException w:name="Closing" w:semiHidden="1" w:unhideWhenUsed="1"/>
+    <w:lsdException w:name="Signature" w:semiHidden="1" w:unhideWhenUsed="1"/>
+    <w:lsdException w:name="Default Paragraph Font" w:semiHidden="1" w:uiPriority="1" w:unhideWhenUsed="1"/>
+    <w:lsdException w:name="Body Text" w:semiHidden="1" w:unhideWhenUsed="1"/>
+    <w:lsdException w:name="Body Text Indent" w:semiHidden="1" w:unhideWhenUsed="1"/>
+    <w:lsdException w:name="List Continue" w:semiHidden="1" w:unhideWhenUsed="1"/>
+    <w:lsdException w:name="List Continue 2" w:semiHidden="1" w:unhideWhenUsed="1"/>
+    <w:lsdException w:name="List Continue 3" w:semiHidden="1" w:unhideWhenUsed="1"/>
+    <w:lsdException w:name="List Continue 4" w:semiHidden="1" w:unhideWhenUsed="1"/>
+    <w:lsdException w:name="List Continue 5" w:semiHidden="1" w:unhideWhenUsed="1"/>
+    <w:lsdException w:name="Message Header" w:semiHidden="1" w:unhideWhenUsed="1"/>
+    <w:lsdException w:name="Subtitle" w:uiPriority="11" w:qFormat="1"/>
+    <w:lsdException w:name="Salutation" w:semiHidden="1" w:unhideWhenUsed="1"/>
+    <w:lsdException w:name="Date" w:semiHidden="1" w:unhideWhenUsed="1"/>
+    <w:lsdException w:name="Body Text First Indent" w:semiHidden="1" w:unhideWhenUsed="1"/>
+    <w:lsdException w:name="Body Text First Indent 2" w:semiHidden="1" w:unhideWhenUsed="1"/>
+    <w:lsdException w:name="Note Heading" w:semiHidden="1" w:unhideWhenUsed="1"/>
+    <w:lsdException w:name="Body Text 2" w:semiHidden="1" w:unhideWhenUsed="1"/>
+    <w:lsdException w:name="Body Text 3" w:semiHidden="1" w:unhideWhenUsed="1"/>
+    <w:lsdException w:name="Body Text Indent 2" w:semiHidden="1" w:unhideWhenUsed="1"/>
+    <w:lsdException w:name="Body Text Indent 3" w:semiHidden="1" w:unhideWhenUsed="1"/>
+    <w:lsdException w:name="Block Text" w:semiHidden="1" w:unhideWhenUsed="1"/>
+    <w:lsdException w:name="Hyperlink" w:semiHidden="1" w:unhideWhenUsed="1"/>
+    <w:lsdException w:name="FollowedHyperlink" w:semiHidden="1" w:unhideWhenUsed="1"/>
+    <w:lsdException w:name="Strong" w:uiPriority="22" w:qFormat="1"/>
+    <w:lsdException w:name="Emphasis" w:uiPriority="20" w:qFormat="1"/>
+    <w:lsdException w:name="Document Map" w:semiHidden="1" w:unhideWhenUsed="1"/>
+    <w:lsdException w:name="Plain Text" w:semiHidden="1" w:unhideWhenUsed="1"/>
+    <w:lsdException w:name="E-mail Signature" w:semiHidden="1" w:unhideWhenUsed="1"/>
+    <w:lsdException w:name="HTML Top of Form" w:semiHidden="1" w:unhideWhenUsed="1"/>
+    <w:lsdException w:name="HTML Bottom of Form" w:semiHidden="1" w:unhideWhenUsed="1"/>
+    <w:lsdException w:name="Normal (Web)" w:semiHidden="1" w:unhideWhenUsed="1"/>
+    <w:lsdException w:name="HTML Acronym" w:semiHidden="1" w:unhideWhenUsed="1"/>
+    <w:lsdException w:name="HTML Address" w:semiHidden="1" w:unhideWhenUsed="1"/>
+    <w:lsdException w:name="HTML Cite" w:semiHidden="1" w:unhideWhenUsed="1"/>
+    <w:lsdException w:name="HTML Code" w:semiHidden="1" w:unhideWhenUsed="1"/>
+    <w:lsdException w:name="HTML Definition" w:semiHidden="1" w:unhideWhenUsed="1"/>
+    <w:lsdException w:name="HTML Keyboard" w:semiHidden="1" w:unhideWhenUsed="1"/>
+    <w:lsdException w:name="HTML Preformatted" w:semiHidden="1" w:unhideWhenUsed="1"/>
+    <w:lsdException w:name="HTML Sample" w:semiHidden="1" w:unhideWhenUsed="1"/>
+    <w:lsdException w:name="HTML Typewriter" w:semiHidden="1" w:unhideWhenUsed="1"/>
+    <w:lsdException w:name="HTML Variable" w:semiHidden="1" w:unhideWhenUsed="1"/>
+    <w:lsdException w:name="Normal Table" w:semiHidden="1" w:unhideWhenUsed="1"/>
+    <w:lsdException w:name="annotation subject" w:semiHidden="1" w:unhideWhenUsed="1"/>
+    <w:lsdException w:name="No List" w:semiHidden="1" w:unhideWhenUsed="1"/>
+    <w:lsdException w:name="Outline List 1" w:semiHidden="1" w:unhideWhenUsed="1"/>
+    <w:lsdException w:name="Outline List 2" w:semiHidden="1" w:unhideWhenUsed="1"/>
+    <w:lsdException w:name="Outline List 3" w:semiHidden="1" w:unhideWhenUsed="1"/>
+    <w:lsdException w:name="Table Simple 1" w:semiHidden="1" w:unhideWhenUsed="1"/>
+    <w:lsdException w:name="Table Simple 2" w:semiHidden="1" w:unhideWhenUsed="1"/>
+    <w:lsdException w:name="Table Simple 3" w:semiHidden="1" w:unhideWhenUsed="1"/>
+    <w:lsdException w:name="Table Classic 1" w:semiHidden="1" w:unhideWhenUsed="1"/>
+    <w:lsdException w:name="Table Classic 2" w:semiHidden="1" w:unhideWhenUsed="1"/>
+    <w:lsdException w:name="Table Classic 3" w:semiHidden="1" w:unhideWhenUsed="1"/>
+    <w:lsdException w:name="Table Classic 4" w:semiHidden="1" w:unhideWhenUsed="1"/>
+    <w:lsdException w:name="Table Colorful 1" w:semiHidden="1" w:unhideWhenUsed="1"/>
+    <w:lsdException w:name="Table Colorful 2" w:semiHidden="1" w:unhideWhenUsed="1"/>
+    <w:lsdException w:name="Table Colorful 3" w:semiHidden="1" w:unhideWhenUsed="1"/>
+    <w:lsdException w:name="Table Columns 1" w:semiHidden="1" w:unhideWhenUsed="1"/>
+    <w:lsdException w:name="Table Columns 2" w:semiHidden="1" w:unhideWhenUsed="1"/>
+    <w:lsdException w:name="Table Columns 3" w:semiHidden="1" w:unhideWhenUsed="1"/>
+    <w:lsdException w:name="Table Columns 4" w:semiHidden="1" w:unhideWhenUsed="1"/>
+    <w:lsdException w:name="Table Columns 5" w:semiHidden="1" w:unhideWhenUsed="1"/>
+    <w:lsdException w:name="Table Grid 1" w:semiHidden="1" w:unhideWhenUsed="1"/>
+    <w:lsdException w:name="Table Grid 2" w:semiHidden="1" w:unhideWhenUsed="1"/>
+    <w:lsdException w:name="Table Grid 3" w:semiHidden="1" w:unhideWhenUsed="1"/>
+    <w:lsdException w:name="Table Grid 4" w:semiHidden="1" w:unhideWhenUsed="1"/>
+    <w:lsdException w:name="Table Grid 5" w:semiHidden="1" w:unhideWhenUsed="1"/>
+    <w:lsdException w:name="Table Grid 6" w:semiHidden="1" w:unhideWhenUsed="1"/>
+    <w:lsdException w:name="Table Grid 7" w:semiHidden="1" w:unhideWhenUsed="1"/>
+    <w:lsdException w:name="Table Grid 8" w:semiHidden="1" w:unhideWhenUsed="1"/>
+    <w:lsdException w:name="Table List 1" w:semiHidden="1" w:unhideWhenUsed="1"/>
+    <w:lsdException w:name="Table List 2" w:semiHidden="1" w:unhideWhenUsed="1"/>
+    <w:lsdException w:name="Table List 3" w:semiHidden="1" w:unhideWhenUsed="1"/>
+    <w:lsdException w:name="Table List 4" w:semiHidden="1" w:unhideWhenUsed="1"/>
+    <w:lsdException w:name="Table List 5" w:semiHidden="1" w:unhideWhenUsed="1"/>
+    <w:lsdException w:name="Table List 6" w:semiHidden="1" w:unhideWhenUsed="1"/>
+    <w:lsdException w:name="Table List 7" w:semiHidden="1" w:unhideWhenUsed="1"/>
+    <w:lsdException w:name="Table List 8" w:semiHidden="1" w:unhideWhenUsed="1"/>
+    <w:lsdException w:name="Table 3D effects 1" w:semiHidden="1" w:unhideWhenUsed="1"/>
+    <w:lsdException w:name="Table 3D effects 2" w:semiHidden="1" w:unhideWhenUsed="1"/>
+    <w:lsdException w:name="Table 3D effects 3" w:semiHidden="1" w:unhideWhenUsed="1"/>
+    <w:lsdException w:name="Table Contemporary" w:semiHidden="1" w:unhideWhenUsed="1"/>
+    <w:lsdException w:name="Table Elegant" w:semiHidden="1" w:unhideWhenUsed="1"/>
+    <w:lsdException w:name="Table Professional" w:semiHidden="1" w:unhideWhenUsed="1"/>
+    <w:lsdException w:name="Table Subtle 1" w:semiHidden="1" w:unhideWhenUsed="1"/>
+    <w:lsdException w:name="Table Subtle 2" w:semiHidden="1" w:unhideWhenUsed="1"/>
+    <w:lsdException w:name="Table Web 1" w:semiHidden="1" w:unhideWhenUsed="1"/>
+    <w:lsdException w:name="Table Web 2" w:semiHidden="1" w:unhideWhenUsed="1"/>
+    <w:lsdException w:name="Table Web 3" w:semiHidden="1" w:unhideWhenUsed="1"/>
+    <w:lsdException w:name="Balloon Text" w:semiHidden="1" w:unhideWhenUsed="1"/>
+    <w:lsdException w:name="Table Grid" w:uiPriority="59"/>
+    <w:lsdException w:name="Table Theme" w:semiHidden="1" w:unhideWhenUsed="1"/>
+    <w:lsdException w:name="Placeholder Text" w:semiHidden="1"/>
+    <w:lsdException w:name="No Spacing" w:uiPriority="1" w:qFormat="1"/>
+    <w:lsdException w:name="Light Shading" w:uiPriority="60"/>
+    <w:lsdException w:name="Light List" w:uiPriority="61"/>
+    <w:lsdException w:name="Light Grid" w:uiPriority="62"/>
+    <w:lsdException w:name="Medium Shading 1" w:uiPriority="63"/>
+    <w:lsdException w:name="Medium Shading 2" w:uiPriority="64"/>
+    <w:lsdException w:name="Medium List 1" w:uiPriority="65"/>
+    <w:lsdException w:name="Medium List 2" w:uiPriority="66"/>
+    <w:lsdException w:name="Medium Grid 1" w:uiPriority="67"/>
+    <w:lsdException w:name="Medium Grid 2" w:uiPriority="68"/>
+    <w:lsdException w:name="Medium Grid 3" w:uiPriority="69"/>
+    <w:lsdException w:name="Dark List" w:uiPriority="70"/>
+    <w:lsdException w:name="Colorful Shading" w:uiPriority="71"/>
+    <w:lsdException w:name="Colorful List" w:uiPriority="72"/>
+    <w:lsdException w:name="Colorful Grid" w:uiPriority="73"/>
+    <w:lsdException w:name="Light Shading Accent 1" w:uiPriority="60"/>
+    <w:lsdException w:name="Light List Accent 1" w:uiPriority="61"/>
+    <w:lsdException w:name="Light Grid Accent 1" w:uiPriority="62"/>
+    <w:lsdException w:name="Medium Shading 1 Accent 1" w:uiPriority="63"/>
+    <w:lsdException w:name="Medium Shading 2 Accent 1" w:uiPriority="64"/>
+    <w:lsdException w:name="Medium List 1 Accent 1" w:uiPriority="65"/>
+    <w:lsdException w:name="Revision" w:semiHidden="1"/>
+    <w:lsdException w:name="List Paragraph" w:uiPriority="34" w:qFormat="1"/>
+    <w:lsdException w:name="Quote" w:uiPriority="29" w:qFormat="1"/>
+    <w:lsdException w:name="Intense Quote" w:uiPriority="30" w:qFormat="1"/>
+    <w:lsdException w:name="Medium List 2 Accent 1" w:uiPriority="66"/>
+    <w:lsdException w:name="Medium Grid 1 Accent 1" w:uiPriority="67"/>
+    <w:lsdException w:name="Medium Grid 2 Accent 1" w:uiPriority="68"/>
+    <w:lsdException w:name="Medium Grid 3 Accent 1" w:uiPriority="69"/>
+    <w:lsdException w:name="Dark List Accent 1" w:uiPriority="70"/>
+    <w:lsdException w:name="Colorful Shading Accent 1" w:uiPriority="71"/>
+    <w:lsdException w:name="Colorful List Accent 1" w:uiPriority="72"/>
+    <w:lsdException w:name="Colorful Grid Accent 1" w:uiPriority="73"/>
+    <w:lsdException w:name="Light Shading Accent 2" w:uiPriority="60"/>
+    <w:lsdException w:name="Light List Accent 2" w:uiPriority="61"/>
+    <w:lsdException w:name="Light Grid Accent 2" w:uiPriority="62"/>
+    <w:lsdException w:name="Medium Shading 1 Accent 2" w:uiPriority="63"/>
+    <w:lsdException w:name="Medium Shading 2 Accent 2" w:uiPriority="64"/>
+    <w:lsdException w:name="Medium List 1 Accent 2" w:uiPriority="65"/>
+    <w:lsdException w:name="Medium List 2 Accent 2" w:uiPriority="66"/>
+    <w:lsdException w:name="Medium Grid 1 Accent 2" w:uiPriority="67"/>
+    <w:lsdException w:name="Medium Grid 2 Accent 2" w:uiPriority="68"/>
+    <w:lsdException w:name="Medium Grid 3 Accent 2" w:uiPriority="69"/>
+    <w:lsdException w:name="Dark List Accent 2" w:uiPriority="70"/>
+    <w:lsdException w:name="Colorful Shading Accent 2" w:uiPriority="71"/>
+    <w:lsdException w:name="Colorful List Accent 2" w:uiPriority="72"/>
+    <w:lsdException w:name="Colorful Grid Accent 2" w:uiPriority="73"/>
+    <w:lsdException w:name="Light Shading Accent 3" w:uiPriority="60"/>
+    <w:lsdException w:name="Light List Accent 3" w:uiPriority="61"/>
+    <w:lsdException w:name="Light Grid Accent 3" w:uiPriority="62"/>
+    <w:lsdException w:name="Medium Shading 1 Accent 3" w:uiPriority="63"/>
+    <w:lsdException w:name="Medium Shading 2 Accent 3" w:uiPriority="64"/>
+    <w:lsdException w:name="Medium List 1 Accent 3" w:uiPriority="65"/>
+    <w:lsdException w:name="Medium List 2 Accent 3" w:uiPriority="66"/>
+    <w:lsdException w:name="Medium Grid 1 Accent 3" w:uiPriority="67"/>
+    <w:lsdException w:name="Medium Grid 2 Accent 3" w:uiPriority="68"/>
+    <w:lsdException w:name="Medium Grid 3 Accent 3" w:uiPriority="69"/>
+    <w:lsdException w:name="Dark List Accent 3" w:uiPriority="70"/>
+    <w:lsdException w:name="Colorful Shading Accent 3" w:uiPriority="71"/>
+    <w:lsdException w:name="Colorful List Accent 3" w:uiPriority="72"/>
+    <w:lsdException w:name="Colorful Grid Accent 3" w:uiPriority="73"/>
+    <w:lsdException w:name="Light Shading Accent 4" w:uiPriority="60"/>
+    <w:lsdException w:name="Light List Accent 4" w:uiPriority="61"/>
+    <w:lsdException w:name="Light Grid Accent 4" w:uiPriority="62"/>
+    <w:lsdException w:name="Medium Shading 1 Accent 4" w:uiPriority="63"/>
+    <w:lsdException w:name="Medium Shading 2 Accent 4" w:uiPriority="64"/>
+    <w:lsdException w:name="Medium List 1 Accent 4" w:uiPriority="65"/>
+    <w:lsdException w:name="Medium List 2 Accent 4" w:uiPriority="66"/>
+    <w:lsdException w:name="Medium Grid 1 Accent 4" w:uiPriority="67"/>
+    <w:lsdException w:name="Medium Grid 2 Accent 4" w:uiPriority="68"/>
+    <w:lsdException w:name="Medium Grid 3 Accent 4" w:uiPriority="69"/>
+    <w:lsdException w:name="Dark List Accent 4" w:uiPriority="70"/>
+    <w:lsdException w:name="Colorful Shading Accent 4" w:uiPriority="71"/>
+    <w:lsdException w:name="Colorful List Accent 4" w:uiPriority="72"/>
+    <w:lsdException w:name="Colorful Grid Accent 4" w:uiPriority="73"/>
+    <w:lsdException w:name="Light Shading Accent 5" w:uiPriority="60"/>
+    <w:lsdException w:name="Light List Accent 5" w:uiPriority="61"/>
+    <w:lsdException w:name="Light Grid Accent 5" w:uiPriority="62"/>
+    <w:lsdException w:name="Medium Shading 1 Accent 5" w:uiPriority="63"/>
+    <w:lsdException w:name="Medium Shading 2 Accent 5" w:uiPriority="64"/>
+    <w:lsdException w:name="Medium List 1 Accent 5" w:uiPriority="65"/>
+    <w:lsdException w:name="Medium List 2 Accent 5" w:uiPriority="66"/>
+    <w:lsdException w:name="Medium Grid 1 Accent 5" w:uiPriority="67"/>
+    <w:lsdException w:name="Medium Grid 2 Accent 5" w:uiPriority="68"/>
+    <w:lsdException w:name="Medium Grid 3 Accent 5" w:uiPriority="69"/>
+    <w:lsdException w:name="Dark List Accent 5" w:uiPriority="70"/>
+    <w:lsdException w:name="Colorful Shading Accent 5" w:uiPriority="71"/>
+    <w:lsdException w:name="Colorful List Accent 5" w:uiPriority="72"/>
+    <w:lsdException w:name="Colorful Grid Accent 5" w:uiPriority="73"/>
+    <w:lsdException w:name="Light Shading Accent 6" w:uiPriority="60"/>
+    <w:lsdException w:name="Light List Accent 6" w:uiPriority="61"/>
+    <w:lsdException w:name="Light Grid Accent 6" w:uiPriority="62"/>
+    <w:lsdException w:name="Medium Shading 1 Accent 6" w:uiPriority="63"/>
+    <w:lsdException w:name="Medium Shading 2 Accent 6" w:uiPriority="64"/>
+    <w:lsdException w:name="Medium List 1 Accent 6" w:uiPriority="65"/>
+    <w:lsdException w:name="Medium List 2 Accent 6" w:uiPriority="66"/>
+    <w:lsdException w:name="Medium Grid 1 Accent 6" w:uiPriority="67"/>
+    <w:lsdException w:name="Medium Grid 2 Accent 6" w:uiPriority="68"/>
+    <w:lsdException w:name="Medium Grid 3 Accent 6" w:uiPriority="69"/>
+    <w:lsdException w:name="Dark List Accent 6" w:uiPriority="70"/>
+    <w:lsdException w:name="Colorful Shading Accent 6" w:uiPriority="71"/>
+    <w:lsdException w:name="Colorful List Accent 6" w:uiPriority="72"/>
+    <w:lsdException w:name="Colorful Grid Accent 6" w:uiPriority="73"/>
+    <w:lsdException w:name="Subtle Emphasis" w:uiPriority="19" w:qFormat="1"/>
+    <w:lsdException w:name="Intense Emphasis" w:uiPriority="21" w:qFormat="1"/>
+    <w:lsdException w:name="Subtle Reference" w:uiPriority="31" w:qFormat="1"/>
+    <w:lsdException w:name="Intense Reference" w:uiPriority="32" w:qFormat="1"/>
+    <w:lsdException w:name="Book Title" w:uiPriority="33" w:qFormat="1"/>
+    <w:lsdException w:name="Bibliography" w:semiHidden="1" w:uiPriority="37" w:unhideWhenUsed="1"/>
+    <w:lsdException w:name="TOC Heading" w:semiHidden="1" w:uiPriority="39" w:unhideWhenUsed="1" w:qFormat="1"/>
+    <w:lsdException w:name="Plain Table 1" w:uiPriority="41"/>
+    <w:lsdException w:name="Plain Table 2" w:uiPriority="42"/>
+    <w:lsdException w:name="Plain Table 3" w:uiPriority="43"/>
+    <w:lsdException w:name="Plain Table 4" w:uiPriority="44"/>
+    <w:lsdException w:name="Plain Table 5" w:uiPriority="45"/>
+    <w:lsdException w:name="Grid Table Light" w:uiPriority="40"/>
+    <w:lsdException w:name="Grid Table 1 Light" w:uiPriority="46"/>
+    <w:lsdException w:name="Grid Table 2" w:uiPriority="47"/>
+    <w:lsdException w:name="Grid Table 3" w:uiPriority="48"/>
+    <w:lsdException w:name="Grid Table 4" w:uiPriority="49"/>
+    <w:lsdException w:name="Grid Table 5 Dark" w:uiPriority="50"/>
+    <w:lsdException w:name="Grid Table 6 Colorful" w:uiPriority="51"/>
+    <w:lsdException w:name="Grid Table 7 Colorful" w:uiPriority="52"/>
+    <w:lsdException w:name="Grid Table 1 Light Accent 1" w:uiPriority="46"/>
+    <w:lsdException w:name="Grid Table 2 Accent 1" w:uiPriority="47"/>
+    <w:lsdException w:name="Grid Table 3 Accent 1" w:uiPriority="48"/>
+    <w:lsdException w:name="Grid Table 4 Accent 1" w:uiPriority="49"/>
+    <w:lsdException w:name="Grid Table 5 Dark Accent 1" w:uiPriority="50"/>
+    <w:lsdException w:name="Grid Table 6 Colorful Accent 1" w:uiPriority="51"/>
+    <w:lsdException w:name="Grid Table 7 Colorful Accent 1" w:uiPriority="52"/>
+    <w:lsdException w:name="Grid Table 1 Light Accent 2" w:uiPriority="46"/>
+    <w:lsdException w:name="Grid Table 2 Accent 2" w:uiPriority="47"/>
+    <w:lsdException w:name="Grid Table 3 Accent 2" w:uiPriority="48"/>
+    <w:lsdException w:name="Grid Table 4 Accent 2" w:uiPriority="49"/>
+    <w:lsdException w:name="Grid Table 5 Dark Accent 2" w:uiPriority="50"/>
+    <w:lsdException w:name="Grid Table 6 Colorful Accent 2" w:uiPriority="51"/>
+    <w:lsdException w:name="Grid Table 7 Colorful Accent 2" w:uiPriority="52"/>
+    <w:lsdException w:name="Grid Table 1 Light Accent 3" w:uiPriority="46"/>
+    <w:lsdException w:name="Grid Table 2 Accent 3" w:uiPriority="47"/>
+    <w:lsdException w:name="Grid Table 3 Accent 3" w:uiPriority="48"/>
+    <w:lsdException w:name="Grid Table 4 Accent 3" w:uiPriority="49"/>
+    <w:lsdException w:name="Grid Table 5 Dark Accent 3" w:uiPriority="50"/>
+    <w:lsdException w:name="Grid Table 6 Colorful Accent 3" w:uiPriority="51"/>
+    <w:lsdException w:name="Grid Table 7 Colorful Accent 3" w:uiPriority="52"/>
+    <w:lsdException w:name="Grid Table 1 Light Accent 4" w:uiPriority="46"/>
+    <w:lsdException w:name="Grid Table 2 Accent 4" w:uiPriority="47"/>
+    <w:lsdException w:name="Grid Table 3 Accent 4" w:uiPriority="48"/>
+    <w:lsdException w:name="Grid Table 4 Accent 4" w:uiPriority="49"/>
+    <w:lsdException w:name="Grid Table 5 Dark Accent 4" w:uiPriority="50"/>
+    <w:lsdException w:name="Grid Table 6 Colorful Accent 4" w:uiPriority="51"/>
+    <w:lsdException w:name="Grid Table 7 Colorful Accent 4" w:uiPriority="52"/>
+    <w:lsdException w:name="Grid Table 1 Light Accent 5" w:uiPriority="46"/>
+    <w:lsdException w:name="Grid Table 2 Accent 5" w:uiPriority="47"/>
+    <w:lsdException w:name="Grid Table 3 Accent 5" w:uiPriority="48"/>
+    <w:lsdException w:name="Grid Table 4 Accent 5" w:uiPriority="49"/>
+    <w:lsdException w:name="Grid Table 5 Dark Accent 5" w:uiPriority="50"/>
+    <w:lsdException w:name="Grid Table 6 Colorful Accent 5" w:uiPriority="51"/>
+    <w:lsdException w:name="Grid Table 7 Colorful Accent 5" w:uiPriority="52"/>
+    <w:lsdException w:name="Grid Table 1 Light Accent 6" w:uiPriority="46"/>
+    <w:lsdException w:name="Grid Table 2 Accent 6" w:uiPriority="47"/>
+    <w:lsdException w:name="Grid Table 3 Accent 6" w:uiPriority="48"/>
+    <w:lsdException w:name="Grid Table 4 Accent 6" w:uiPriority="49"/>
+    <w:lsdException w:name="Grid Table 5 Dark Accent 6" w:uiPriority="50"/>
+    <w:lsdException w:name="Grid Table 6 Colorful Accent 6" w:uiPriority="51"/>
+    <w:lsdException w:name="Grid Table 7 Colorful Accent 6" w:uiPriority="52"/>
+    <w:lsdException w:name="List Table 1 Light" w:uiPriority="46"/>
+    <w:lsdException w:name="List Table 2" w:uiPriority="47"/>
+    <w:lsdException w:name="List Table 3" w:uiPriority="48"/>
+    <w:lsdException w:name="List Table 4" w:uiPriority="49"/>
+    <w:lsdException w:name="List Table 5 Dark" w:uiPriority="50"/>
+    <w:lsdException w:name="List Table 6 Colorful" w:uiPriority="51"/>
+    <w:lsdException w:name="List Table 7 Colorful" w:uiPriority="52"/>
+    <w:lsdException w:name="List Table 1 Light Accent 1" w:uiPriority="46"/>
+    <w:lsdException w:name="List Table 2 Accent 1" w:uiPriority="47"/>
+    <w:lsdException w:name="List Table 3 Accent 1" w:uiPriority="48"/>
+    <w:lsdException w:name="List Table 4 Accent 1" w:uiPriority="49"/>
+    <w:lsdException w:name="List Table 5 Dark Accent 1" w:uiPriority="50"/>
+    <w:lsdException w:name="List Table 6 Colorful Accent 1" w:uiPriority="51"/>
+    <w:lsdException w:name="List Table 7 Colorful Accent 1" w:uiPriority="52"/>
+    <w:lsdException w:name="List Table 1 Light Accent 2" w:uiPriority="46"/>
+    <w:lsdException w:name="List Table 2 Accent 2" w:uiPriority="47"/>
+    <w:lsdException w:name="List Table 3 Accent 2" w:uiPriority="48"/>
+    <w:lsdException w:name="List Table 4 Accent 2" w:uiPriority="49"/>
+    <w:lsdException w:name="List Table 5 Dark Accent 2" w:uiPriority="50"/>
+    <w:lsdException w:name="List Table 6 Colorful Accent 2" w:uiPriority="51"/>
+    <w:lsdException w:name="List Table 7 Colorful Accent 2" w:uiPriority="52"/>
+    <w:lsdException w:name="List Table 1 Light Accent 3" w:uiPriority="46"/>
+    <w:lsdException w:name="List Table 2 Accent 3" w:uiPriority="47"/>
+    <w:lsdException w:name="List Table 3 Accent 3" w:uiPriority="48"/>
+    <w:lsdException w:name="List Table 4 Accent 3" w:uiPriority="49"/>
+    <w:lsdException w:name="List Table 5 Dark Accent 3" w:uiPriority="50"/>
+    <w:lsdException w:name="List Table 6 Colorful Accent 3" w:uiPriority="51"/>
+    <w:lsdException w:name="List Table 7 Colorful Accent 3" w:uiPriority="52"/>
+    <w:lsdException w:name="List Table 1 Light Accent 4" w:uiPriority="46"/>
+    <w:lsdException w:name="List Table 2 Accent 4" w:uiPriority="47"/>
+    <w:lsdException w:name="List Table 3 Accent 4" w:uiPriority="48"/>
+    <w:lsdException w:name="List Table 4 Accent 4" w:uiPriority="49"/>
+    <w:lsdException w:name="List Table 5 Dark Accent 4" w:uiPriority="50"/>
+    <w:lsdException w:name="List Table 6 Colorful Accent 4" w:uiPriority="51"/>
+    <w:lsdException w:name="List Table 7 Colorful Accent 4" w:uiPriority="52"/>
+    <w:lsdException w:name="List Table 1 Light Accent 5" w:uiPriority="46"/>
+    <w:lsdException w:name="List Table 2 Accent 5" w:uiPriority="47"/>
+    <w:lsdException w:name="List Table 3 Accent 5" w:uiPriority="48"/>
+    <w:lsdException w:name="List Table 4 Accent 5" w:uiPriority="49"/>
+    <w:lsdException w:name="List Table 5 Dark Accent 5" w:uiPriority="50"/>
+    <w:lsdException w:name="List Table 6 Colorful Accent 5" w:uiPriority="51"/>
+    <w:lsdException w:name="List Table 7 Colorful Accent 5" w:uiPriority="52"/>
+    <w:lsdException w:name="List Table 1 Light Accent 6" w:uiPriority="46"/>
+    <w:lsdException w:name="List Table 2 Accent 6" w:uiPriority="47"/>
+    <w:lsdException w:name="List Table 3 Accent 6" w:uiPriority="48"/>
+    <w:lsdException w:name="List Table 4 Accent 6" w:uiPriority="49"/>
+    <w:lsdException w:name="List Table 5 Dark Accent 6" w:uiPriority="50"/>
+    <w:lsdException w:name="List Table 6 Colorful Accent 6" w:uiPriority="51"/>
+    <w:lsdException w:name="List Table 7 Colorful Accent 6" w:uiPriority="52"/>
+    <w:lsdException w:name="Mention" w:semiHidden="1" w:unhideWhenUsed="1"/>
+    <w:lsdException w:name="Smart Hyperlink" w:semiHidden="1" w:unhideWhenUsed="1"/>
+    <w:lsdException w:name="Hashtag" w:semiHidden="1" w:unhideWhenUsed="1"/>
+    <w:lsdException w:name="Unresolved Mention" w:semiHidden="1" w:unhideWhenUsed="1"/>
+    <w:lsdException w:name="Smart Link" w:semiHidden="1" w:unhideWhenUsed="1"/>
   </w:latentStyles>
   <w:style w:type="paragraph" w:default="1" w:styleId="Normal">
     <w:name w:val="Normal"/>

</xml_diff>